<commit_message>
cleared report cache file
</commit_message>
<xml_diff>
--- a/Отчёт_1_ПР.docx
+++ b/Отчёт_1_ПР.docx
@@ -775,11 +775,13 @@
         <w:ind w:firstLine="567"/>
         <w:rPr>
           <w:rFonts w:ascii="Times New Roman" w:hAnsi="Times New Roman"/>
+          <w:color w:val="auto"/>
         </w:rPr>
       </w:pPr>
       <w:r>
         <w:rPr>
           <w:rFonts w:ascii="Times New Roman" w:hAnsi="Times New Roman"/>
+          <w:color w:val="auto"/>
         </w:rPr>
         <w:t>Представление величин целого типа</w:t>
       </w:r>
@@ -2370,7 +2372,6 @@
           <w:b/>
           <w:sz w:val="28"/>
           <w:szCs w:val="28"/>
-          <w:lang w:val="en-US"/>
         </w:rPr>
       </w:pPr>
     </w:p>
@@ -2383,7 +2384,6 @@
           <w:b/>
           <w:sz w:val="28"/>
           <w:szCs w:val="28"/>
-          <w:lang w:val="en-US"/>
         </w:rPr>
       </w:pPr>
     </w:p>
@@ -2460,18 +2460,6 @@
     </w:p>
     <w:p>
       <w:pPr>
-        <w:spacing w:line="360" w:lineRule="auto"/>
-        <w:ind w:firstLine="709"/>
-        <w:jc w:val="both"/>
-        <w:rPr>
-          <w:color w:val="000000" w:themeColor="text1"/>
-          <w:sz w:val="28"/>
-          <w:szCs w:val="28"/>
-        </w:rPr>
-      </w:pPr>
-    </w:p>
-    <w:p>
-      <w:pPr>
         <w:pStyle w:val="af1"/>
         <w:numPr>
           <w:ilvl w:val="0"/>
@@ -2496,18 +2484,6 @@
     </w:p>
     <w:p>
       <w:pPr>
-        <w:spacing w:line="360" w:lineRule="auto"/>
-        <w:ind w:firstLine="709"/>
-        <w:jc w:val="both"/>
-        <w:rPr>
-          <w:color w:val="000000" w:themeColor="text1"/>
-          <w:sz w:val="28"/>
-          <w:szCs w:val="28"/>
-        </w:rPr>
-      </w:pPr>
-    </w:p>
-    <w:p>
-      <w:pPr>
         <w:pStyle w:val="af1"/>
         <w:numPr>
           <w:ilvl w:val="0"/>
@@ -2532,18 +2508,6 @@
     </w:p>
     <w:p>
       <w:pPr>
-        <w:spacing w:line="360" w:lineRule="auto"/>
-        <w:ind w:firstLine="709"/>
-        <w:jc w:val="both"/>
-        <w:rPr>
-          <w:color w:val="000000" w:themeColor="text1"/>
-          <w:sz w:val="28"/>
-          <w:szCs w:val="28"/>
-        </w:rPr>
-      </w:pPr>
-    </w:p>
-    <w:p>
-      <w:pPr>
         <w:pStyle w:val="af1"/>
         <w:numPr>
           <w:ilvl w:val="0"/>
@@ -2585,897 +2549,29 @@
         <w:jc w:val="both"/>
         <w:rPr>
           <w:b/>
-          <w:sz w:val="28"/>
-          <w:szCs w:val="28"/>
-        </w:rPr>
-      </w:pPr>
-      <w:r>
-        <w:rPr>
-          <w:b/>
-          <w:sz w:val="28"/>
-          <w:szCs w:val="28"/>
-        </w:rPr>
-        <w:t>Выполнение работы</w:t>
-      </w:r>
-      <w:r>
-        <w:rPr>
-          <w:b/>
-          <w:sz w:val="28"/>
-          <w:szCs w:val="28"/>
-        </w:rPr>
-        <w:t>.</w:t>
-      </w:r>
-    </w:p>
-    <w:p>
-      <w:pPr>
-        <w:spacing w:after="120" w:line="360" w:lineRule="auto"/>
-        <w:ind w:firstLine="567"/>
-        <w:jc w:val="both"/>
-        <w:rPr>
-          <w:color w:val="000000" w:themeColor="text1"/>
-          <w:sz w:val="28"/>
-          <w:szCs w:val="28"/>
-        </w:rPr>
-      </w:pPr>
-      <w:r>
-        <w:rPr>
-          <w:color w:val="000000" w:themeColor="text1"/>
-          <w:sz w:val="28"/>
-          <w:szCs w:val="28"/>
-        </w:rPr>
-        <w:t xml:space="preserve">Код программы представлен в приложении </w:t>
-      </w:r>
-      <w:r>
-        <w:rPr>
-          <w:color w:val="000000" w:themeColor="text1"/>
-          <w:sz w:val="28"/>
-          <w:szCs w:val="28"/>
-        </w:rPr>
-        <w:t>к этому файлу</w:t>
-      </w:r>
-      <w:r>
-        <w:rPr>
-          <w:color w:val="000000" w:themeColor="text1"/>
-          <w:sz w:val="28"/>
-          <w:szCs w:val="28"/>
-        </w:rPr>
-        <w:t>.</w:t>
-      </w:r>
-    </w:p>
-    <w:p>
-      <w:pPr>
-        <w:spacing w:after="120" w:line="360" w:lineRule="auto"/>
-        <w:ind w:firstLine="567"/>
-        <w:jc w:val="both"/>
-        <w:rPr>
-          <w:color w:val="000000" w:themeColor="text1"/>
-          <w:sz w:val="28"/>
-          <w:szCs w:val="28"/>
-        </w:rPr>
-      </w:pPr>
-      <w:r>
-        <w:rPr>
-          <w:color w:val="000000" w:themeColor="text1"/>
-          <w:sz w:val="28"/>
-          <w:szCs w:val="28"/>
-        </w:rPr>
-        <w:t>Блок описания кода и использованных алгоритмов</w:t>
-      </w:r>
-    </w:p>
-    <w:p>
-      <w:pPr>
-        <w:spacing w:after="120" w:line="360" w:lineRule="auto"/>
-        <w:ind w:firstLine="567"/>
-        <w:jc w:val="both"/>
-        <w:rPr>
-          <w:color w:val="000000" w:themeColor="text1"/>
-          <w:sz w:val="28"/>
-          <w:szCs w:val="28"/>
-        </w:rPr>
-      </w:pPr>
-      <w:r>
-        <w:rPr>
-          <w:color w:val="000000" w:themeColor="text1"/>
-          <w:sz w:val="28"/>
-          <w:szCs w:val="28"/>
-        </w:rPr>
-        <w:t xml:space="preserve">Для получения строк с битовым </w:t>
-      </w:r>
-      <w:r>
-        <w:rPr>
-          <w:color w:val="000000" w:themeColor="text1"/>
-          <w:sz w:val="28"/>
-          <w:szCs w:val="28"/>
-        </w:rPr>
-        <w:t xml:space="preserve">представлением числа используется перегруженная функция </w:t>
-      </w:r>
-      <w:r>
-        <w:rPr>
-          <w:color w:val="000000" w:themeColor="text1"/>
-          <w:sz w:val="28"/>
-          <w:szCs w:val="28"/>
-          <w:lang w:val="en-US"/>
-        </w:rPr>
-        <w:t>binaryStringView</w:t>
-      </w:r>
-      <w:r>
-        <w:rPr>
-          <w:color w:val="000000" w:themeColor="text1"/>
-          <w:sz w:val="28"/>
-          <w:szCs w:val="28"/>
-        </w:rPr>
-        <w:t xml:space="preserve">, которая может принимать аргументы типа </w:t>
-      </w:r>
-      <w:r>
-        <w:rPr>
-          <w:color w:val="000000" w:themeColor="text1"/>
-          <w:sz w:val="28"/>
-          <w:szCs w:val="28"/>
-          <w:lang w:val="en-US"/>
-        </w:rPr>
-        <w:t>int</w:t>
-      </w:r>
-      <w:r>
-        <w:rPr>
-          <w:color w:val="000000" w:themeColor="text1"/>
-          <w:sz w:val="28"/>
-          <w:szCs w:val="28"/>
-        </w:rPr>
-        <w:t xml:space="preserve">, </w:t>
-      </w:r>
-      <w:r>
-        <w:rPr>
-          <w:color w:val="000000" w:themeColor="text1"/>
-          <w:sz w:val="28"/>
-          <w:szCs w:val="28"/>
-          <w:lang w:val="en-US"/>
-        </w:rPr>
-        <w:t>float</w:t>
-      </w:r>
-      <w:r>
-        <w:rPr>
-          <w:color w:val="000000" w:themeColor="text1"/>
-          <w:sz w:val="28"/>
-          <w:szCs w:val="28"/>
-        </w:rPr>
-        <w:t xml:space="preserve"> и </w:t>
-      </w:r>
-      <w:r>
-        <w:rPr>
-          <w:color w:val="000000" w:themeColor="text1"/>
-          <w:sz w:val="28"/>
-          <w:szCs w:val="28"/>
-          <w:lang w:val="en-US"/>
-        </w:rPr>
-        <w:t>double</w:t>
-      </w:r>
-      <w:r>
-        <w:rPr>
-          <w:color w:val="000000" w:themeColor="text1"/>
-          <w:sz w:val="28"/>
-          <w:szCs w:val="28"/>
-        </w:rPr>
-        <w:t xml:space="preserve">. </w:t>
-      </w:r>
-      <w:r>
-        <w:rPr>
-          <w:color w:val="000000" w:themeColor="text1"/>
-          <w:sz w:val="28"/>
-          <w:szCs w:val="28"/>
-        </w:rPr>
-        <w:t>Для целого числа идет перебор битов числа в цикле с помощью маски. В числах вещественного типа для перебора битов используются объединения с числами целого типа (</w:t>
-      </w:r>
-      <w:r>
-        <w:rPr>
-          <w:color w:val="000000" w:themeColor="text1"/>
-          <w:sz w:val="28"/>
-          <w:szCs w:val="28"/>
-          <w:lang w:val="en-US"/>
-        </w:rPr>
-        <w:t>unsigned</w:t>
-      </w:r>
-      <w:r>
-        <w:rPr>
-          <w:color w:val="000000" w:themeColor="text1"/>
-          <w:sz w:val="28"/>
-          <w:szCs w:val="28"/>
-        </w:rPr>
-        <w:t xml:space="preserve"> </w:t>
-      </w:r>
-      <w:r>
-        <w:rPr>
-          <w:color w:val="000000" w:themeColor="text1"/>
-          <w:sz w:val="28"/>
-          <w:szCs w:val="28"/>
-          <w:lang w:val="en-US"/>
-        </w:rPr>
-        <w:t>int</w:t>
-      </w:r>
-      <w:r>
-        <w:rPr>
-          <w:color w:val="000000" w:themeColor="text1"/>
-          <w:sz w:val="28"/>
-          <w:szCs w:val="28"/>
-        </w:rPr>
-        <w:t xml:space="preserve"> или </w:t>
-      </w:r>
-      <w:r>
-        <w:rPr>
-          <w:color w:val="000000" w:themeColor="text1"/>
-          <w:sz w:val="28"/>
-          <w:szCs w:val="28"/>
-          <w:lang w:val="en-US"/>
-        </w:rPr>
-        <w:t>unsigned</w:t>
-      </w:r>
-      <w:r>
-        <w:rPr>
-          <w:color w:val="000000" w:themeColor="text1"/>
-          <w:sz w:val="28"/>
-          <w:szCs w:val="28"/>
-        </w:rPr>
-        <w:t xml:space="preserve"> </w:t>
-      </w:r>
-      <w:r>
-        <w:rPr>
-          <w:color w:val="000000" w:themeColor="text1"/>
-          <w:sz w:val="28"/>
-          <w:szCs w:val="28"/>
-          <w:lang w:val="en-US"/>
-        </w:rPr>
-        <w:t>long</w:t>
-      </w:r>
-      <w:r>
-        <w:rPr>
-          <w:color w:val="000000" w:themeColor="text1"/>
-          <w:sz w:val="28"/>
-          <w:szCs w:val="28"/>
-        </w:rPr>
-        <w:t xml:space="preserve"> </w:t>
-      </w:r>
-      <w:r>
-        <w:rPr>
-          <w:color w:val="000000" w:themeColor="text1"/>
-          <w:sz w:val="28"/>
-          <w:szCs w:val="28"/>
-          <w:lang w:val="en-US"/>
-        </w:rPr>
-        <w:t>long</w:t>
-      </w:r>
-      <w:r>
-        <w:rPr>
-          <w:color w:val="000000" w:themeColor="text1"/>
-          <w:sz w:val="28"/>
-          <w:szCs w:val="28"/>
-        </w:rPr>
-        <w:t xml:space="preserve"> </w:t>
-      </w:r>
-      <w:r>
-        <w:rPr>
-          <w:color w:val="000000" w:themeColor="text1"/>
-          <w:sz w:val="28"/>
-          <w:szCs w:val="28"/>
-          <w:lang w:val="en-US"/>
-        </w:rPr>
-        <w:t>int</w:t>
-      </w:r>
-      <w:r>
-        <w:rPr>
-          <w:color w:val="000000" w:themeColor="text1"/>
-          <w:sz w:val="28"/>
-          <w:szCs w:val="28"/>
-        </w:rPr>
-        <w:t>)</w:t>
-      </w:r>
-    </w:p>
-    <w:p>
-      <w:pPr>
-        <w:spacing w:after="120" w:line="360" w:lineRule="auto"/>
-        <w:ind w:firstLine="567"/>
-        <w:jc w:val="both"/>
-        <w:rPr>
-          <w:rFonts w:ascii="Consolas" w:eastAsia="Calibri" w:hAnsi="Consolas" w:cs="Consolas"/>
-          <w:color w:val="000000"/>
-          <w:sz w:val="19"/>
-          <w:szCs w:val="19"/>
-        </w:rPr>
-      </w:pPr>
-    </w:p>
-    <w:p>
-      <w:pPr>
-        <w:spacing w:after="120" w:line="360" w:lineRule="auto"/>
-        <w:ind w:firstLine="567"/>
-        <w:jc w:val="both"/>
-        <w:rPr>
-          <w:color w:val="000000" w:themeColor="text1"/>
-          <w:sz w:val="28"/>
-          <w:szCs w:val="28"/>
-          <w:lang w:val="en-US"/>
-        </w:rPr>
-      </w:pPr>
-      <w:r>
-        <w:rPr>
-          <w:color w:val="000000" w:themeColor="text1"/>
-          <w:sz w:val="28"/>
-          <w:szCs w:val="28"/>
-        </w:rPr>
-        <w:lastRenderedPageBreak/>
-        <w:t>Блок скриншотов работы программы</w:t>
-      </w:r>
-    </w:p>
-    <w:p>
-      <w:pPr>
-        <w:spacing w:after="120" w:line="360" w:lineRule="auto"/>
-        <w:ind w:firstLine="567"/>
-        <w:jc w:val="both"/>
-        <w:rPr>
-          <w:color w:val="000000" w:themeColor="text1"/>
-          <w:sz w:val="28"/>
-          <w:szCs w:val="28"/>
-        </w:rPr>
-      </w:pPr>
-      <w:r>
-        <w:rPr>
-          <w:noProof/>
-          <w:color w:val="000000" w:themeColor="text1"/>
-          <w:sz w:val="28"/>
-          <w:szCs w:val="28"/>
-        </w:rPr>
-        <w:drawing>
-          <wp:inline distT="0" distB="0" distL="0" distR="0">
-            <wp:extent cx="5297712" cy="3171825"/>
-            <wp:effectExtent l="19050" t="0" r="0" b="0"/>
-            <wp:docPr id="10" name="Рисунок 10"/>
-            <wp:cNvGraphicFramePr>
-              <a:graphicFrameLocks xmlns:a="http://schemas.openxmlformats.org/drawingml/2006/main" noChangeAspect="1"/>
-            </wp:cNvGraphicFramePr>
-            <a:graphic xmlns:a="http://schemas.openxmlformats.org/drawingml/2006/main">
-              <a:graphicData uri="http://schemas.openxmlformats.org/drawingml/2006/picture">
-                <pic:pic xmlns:pic="http://schemas.openxmlformats.org/drawingml/2006/picture">
-                  <pic:nvPicPr>
-                    <pic:cNvPr id="0" name="Picture 10"/>
-                    <pic:cNvPicPr>
-                      <a:picLocks noChangeAspect="1" noChangeArrowheads="1"/>
-                    </pic:cNvPicPr>
-                  </pic:nvPicPr>
-                  <pic:blipFill>
-                    <a:blip r:embed="rId12"/>
-                    <a:srcRect/>
-                    <a:stretch>
-                      <a:fillRect/>
-                    </a:stretch>
-                  </pic:blipFill>
-                  <pic:spPr bwMode="auto">
-                    <a:xfrm>
-                      <a:off x="0" y="0"/>
-                      <a:ext cx="5297712" cy="3171825"/>
-                    </a:xfrm>
-                    <a:prstGeom prst="rect">
-                      <a:avLst/>
-                    </a:prstGeom>
-                    <a:noFill/>
-                    <a:ln w="9525">
-                      <a:noFill/>
-                      <a:miter lim="800000"/>
-                      <a:headEnd/>
-                      <a:tailEnd/>
-                    </a:ln>
-                  </pic:spPr>
-                </pic:pic>
-              </a:graphicData>
-            </a:graphic>
-          </wp:inline>
-        </w:drawing>
-      </w:r>
-    </w:p>
-    <w:p>
-      <w:pPr>
-        <w:spacing w:line="360" w:lineRule="auto"/>
-        <w:ind w:firstLine="567"/>
-        <w:jc w:val="both"/>
-        <w:rPr>
-          <w:b/>
-          <w:sz w:val="28"/>
-          <w:szCs w:val="28"/>
-          <w:lang w:val="en-US"/>
-        </w:rPr>
-      </w:pPr>
-    </w:p>
-    <w:p>
-      <w:pPr>
-        <w:spacing w:line="360" w:lineRule="auto"/>
-        <w:ind w:firstLine="567"/>
-        <w:jc w:val="both"/>
-        <w:rPr>
-          <w:b/>
-          <w:sz w:val="28"/>
-          <w:szCs w:val="28"/>
-        </w:rPr>
-      </w:pPr>
-      <w:r>
-        <w:rPr>
-          <w:b/>
-          <w:sz w:val="28"/>
-          <w:szCs w:val="28"/>
-        </w:rPr>
-        <w:t>Выводы.</w:t>
-      </w:r>
-    </w:p>
-    <w:p>
-      <w:pPr>
-        <w:spacing w:line="360" w:lineRule="auto"/>
-        <w:ind w:firstLine="567"/>
-        <w:jc w:val="both"/>
-        <w:rPr>
-          <w:sz w:val="28"/>
-          <w:szCs w:val="28"/>
-        </w:rPr>
-      </w:pPr>
-      <w:r>
-        <w:rPr>
-          <w:sz w:val="28"/>
-          <w:szCs w:val="28"/>
-        </w:rPr>
-        <w:t>В ходе этой лабораторной работы мы увидели количество используемых байт некоторыми примитивными типами, а также смогли использовать алгоритм для получения каждого бита в числе</w:t>
-      </w:r>
-      <w:r>
-        <w:rPr>
-          <w:sz w:val="28"/>
-          <w:szCs w:val="28"/>
-        </w:rPr>
-        <w:t>.</w:t>
-      </w:r>
-    </w:p>
-    <w:p>
-      <w:pPr>
-        <w:pStyle w:val="Times142"/>
-        <w:spacing w:line="360" w:lineRule="auto"/>
-        <w:ind w:firstLine="0"/>
-        <w:jc w:val="center"/>
-        <w:rPr>
-          <w:bCs/>
-          <w:szCs w:val="28"/>
-        </w:rPr>
-      </w:pPr>
-      <w:r>
-        <w:rPr>
-          <w:bCs/>
-          <w:szCs w:val="28"/>
-        </w:rPr>
-        <w:br w:type="page"/>
-      </w:r>
-    </w:p>
-    <w:p>
-      <w:pPr>
-        <w:pStyle w:val="Times142"/>
-        <w:spacing w:line="360" w:lineRule="auto"/>
-        <w:ind w:firstLine="0"/>
-        <w:jc w:val="center"/>
-        <w:rPr>
-          <w:rStyle w:val="afe"/>
-          <w:bCs w:val="0"/>
-          <w:caps/>
-        </w:rPr>
-      </w:pPr>
-      <w:r>
-        <w:rPr>
-          <w:rStyle w:val="afe"/>
-          <w:bCs w:val="0"/>
-          <w:caps/>
-        </w:rPr>
-        <w:lastRenderedPageBreak/>
-        <w:t>ПриложениеА</w:t>
-      </w:r>
-    </w:p>
-    <w:p>
-      <w:pPr>
-        <w:pStyle w:val="Times142"/>
-        <w:spacing w:line="360" w:lineRule="auto"/>
-        <w:ind w:firstLine="0"/>
-        <w:jc w:val="center"/>
-        <w:rPr>
-          <w:b/>
           <w:caps/>
           <w:smallCaps/>
           <w:spacing w:val="5"/>
-        </w:rPr>
-      </w:pPr>
-      <w:r>
-        <w:rPr>
-          <w:rStyle w:val="afe"/>
-          <w:bCs w:val="0"/>
-          <w:caps/>
-        </w:rPr>
-        <w:t>рабочийкод</w:t>
-      </w:r>
-    </w:p>
-    <w:p>
-      <w:pPr>
-        <w:spacing w:line="276" w:lineRule="auto"/>
-        <w:rPr>
-          <w:rFonts w:ascii="Consolas" w:hAnsi="Consolas"/>
-          <w:color w:val="000000" w:themeColor="text1"/>
-        </w:rPr>
-      </w:pPr>
-    </w:p>
-    <w:p>
-      <w:pPr>
-        <w:spacing w:line="276" w:lineRule="auto"/>
-        <w:rPr>
-          <w:rFonts w:ascii="Consolas" w:hAnsi="Consolas"/>
-          <w:color w:val="000000" w:themeColor="text1"/>
-        </w:rPr>
-      </w:pPr>
-    </w:p>
-    <w:p>
-      <w:pPr>
-        <w:spacing w:line="276" w:lineRule="auto"/>
-        <w:rPr>
-          <w:rFonts w:ascii="Consolas" w:hAnsi="Consolas"/>
-          <w:color w:val="000000" w:themeColor="text1"/>
-        </w:rPr>
-      </w:pPr>
-    </w:p>
-    <w:p>
-      <w:pPr>
-        <w:spacing w:line="276" w:lineRule="auto"/>
-        <w:rPr>
-          <w:rFonts w:ascii="Consolas" w:hAnsi="Consolas"/>
-          <w:color w:val="000000" w:themeColor="text1"/>
-        </w:rPr>
-      </w:pPr>
-    </w:p>
-    <w:p>
-      <w:pPr>
-        <w:spacing w:line="276" w:lineRule="auto"/>
-        <w:rPr>
-          <w:rFonts w:ascii="Consolas" w:hAnsi="Consolas"/>
-          <w:color w:val="000000" w:themeColor="text1"/>
-        </w:rPr>
-      </w:pPr>
-    </w:p>
-    <w:p>
-      <w:pPr>
-        <w:spacing w:line="276" w:lineRule="auto"/>
-        <w:rPr>
-          <w:rFonts w:ascii="Consolas" w:hAnsi="Consolas"/>
-          <w:color w:val="000000" w:themeColor="text1"/>
-        </w:rPr>
-      </w:pPr>
-    </w:p>
-    <w:p>
-      <w:pPr>
-        <w:spacing w:line="276" w:lineRule="auto"/>
-        <w:rPr>
-          <w:rFonts w:ascii="Consolas" w:hAnsi="Consolas"/>
-          <w:color w:val="000000" w:themeColor="text1"/>
-        </w:rPr>
-      </w:pPr>
-    </w:p>
-    <w:p>
-      <w:pPr>
-        <w:spacing w:line="276" w:lineRule="auto"/>
-        <w:rPr>
-          <w:rFonts w:ascii="Consolas" w:hAnsi="Consolas"/>
-          <w:color w:val="000000" w:themeColor="text1"/>
-        </w:rPr>
-      </w:pPr>
-    </w:p>
-    <w:p>
-      <w:pPr>
-        <w:spacing w:line="276" w:lineRule="auto"/>
-        <w:rPr>
-          <w:rFonts w:ascii="Consolas" w:hAnsi="Consolas"/>
-          <w:color w:val="000000" w:themeColor="text1"/>
-        </w:rPr>
-      </w:pPr>
-    </w:p>
-    <w:p>
-      <w:pPr>
-        <w:spacing w:line="276" w:lineRule="auto"/>
-        <w:rPr>
-          <w:rFonts w:ascii="Consolas" w:hAnsi="Consolas"/>
-          <w:color w:val="000000" w:themeColor="text1"/>
-        </w:rPr>
-      </w:pPr>
-    </w:p>
-    <w:p>
-      <w:pPr>
-        <w:spacing w:line="276" w:lineRule="auto"/>
-        <w:rPr>
-          <w:rFonts w:ascii="Consolas" w:hAnsi="Consolas"/>
-          <w:color w:val="000000" w:themeColor="text1"/>
-        </w:rPr>
-      </w:pPr>
-    </w:p>
-    <w:p>
-      <w:pPr>
-        <w:spacing w:line="276" w:lineRule="auto"/>
-        <w:rPr>
-          <w:rFonts w:ascii="Consolas" w:hAnsi="Consolas"/>
-          <w:color w:val="000000" w:themeColor="text1"/>
-        </w:rPr>
-      </w:pPr>
-    </w:p>
-    <w:p>
-      <w:pPr>
-        <w:spacing w:line="276" w:lineRule="auto"/>
-        <w:rPr>
-          <w:rFonts w:ascii="Consolas" w:hAnsi="Consolas"/>
-          <w:color w:val="000000" w:themeColor="text1"/>
-        </w:rPr>
-      </w:pPr>
-    </w:p>
-    <w:p>
-      <w:pPr>
-        <w:spacing w:line="276" w:lineRule="auto"/>
-        <w:rPr>
-          <w:rFonts w:ascii="Consolas" w:hAnsi="Consolas"/>
-          <w:color w:val="000000" w:themeColor="text1"/>
-        </w:rPr>
-      </w:pPr>
-    </w:p>
-    <w:p>
-      <w:pPr>
-        <w:spacing w:line="276" w:lineRule="auto"/>
-        <w:rPr>
-          <w:rFonts w:ascii="Consolas" w:hAnsi="Consolas"/>
-          <w:color w:val="000000" w:themeColor="text1"/>
-        </w:rPr>
-      </w:pPr>
-    </w:p>
-    <w:p>
-      <w:pPr>
-        <w:spacing w:line="276" w:lineRule="auto"/>
-        <w:rPr>
-          <w:rFonts w:ascii="Consolas" w:hAnsi="Consolas"/>
-          <w:color w:val="000000" w:themeColor="text1"/>
-        </w:rPr>
-      </w:pPr>
-    </w:p>
-    <w:p>
-      <w:pPr>
-        <w:spacing w:line="276" w:lineRule="auto"/>
-        <w:rPr>
-          <w:rFonts w:ascii="Consolas" w:hAnsi="Consolas"/>
-          <w:color w:val="000000" w:themeColor="text1"/>
-        </w:rPr>
-      </w:pPr>
-    </w:p>
-    <w:p>
-      <w:pPr>
-        <w:spacing w:line="276" w:lineRule="auto"/>
-        <w:rPr>
-          <w:rFonts w:ascii="Consolas" w:hAnsi="Consolas"/>
-          <w:color w:val="000000" w:themeColor="text1"/>
-        </w:rPr>
-      </w:pPr>
-    </w:p>
-    <w:p>
-      <w:pPr>
-        <w:spacing w:line="276" w:lineRule="auto"/>
-        <w:rPr>
-          <w:rFonts w:ascii="Consolas" w:hAnsi="Consolas"/>
-          <w:color w:val="000000" w:themeColor="text1"/>
-        </w:rPr>
-      </w:pPr>
-    </w:p>
-    <w:p>
-      <w:pPr>
-        <w:spacing w:line="276" w:lineRule="auto"/>
-        <w:rPr>
-          <w:rFonts w:ascii="Consolas" w:hAnsi="Consolas"/>
-          <w:color w:val="000000" w:themeColor="text1"/>
-        </w:rPr>
-      </w:pPr>
-    </w:p>
-    <w:p>
-      <w:pPr>
-        <w:spacing w:line="276" w:lineRule="auto"/>
-        <w:rPr>
-          <w:rFonts w:ascii="Consolas" w:hAnsi="Consolas"/>
-          <w:color w:val="000000" w:themeColor="text1"/>
-        </w:rPr>
-      </w:pPr>
-    </w:p>
-    <w:p>
-      <w:pPr>
-        <w:spacing w:line="276" w:lineRule="auto"/>
-        <w:rPr>
-          <w:rFonts w:ascii="Consolas" w:hAnsi="Consolas"/>
-          <w:color w:val="000000" w:themeColor="text1"/>
-        </w:rPr>
-      </w:pPr>
-    </w:p>
-    <w:p>
-      <w:pPr>
-        <w:spacing w:line="276" w:lineRule="auto"/>
-        <w:rPr>
-          <w:rFonts w:ascii="Consolas" w:hAnsi="Consolas"/>
-          <w:color w:val="000000" w:themeColor="text1"/>
-        </w:rPr>
-      </w:pPr>
-    </w:p>
-    <w:p>
-      <w:pPr>
-        <w:spacing w:line="276" w:lineRule="auto"/>
-        <w:rPr>
-          <w:rFonts w:ascii="Consolas" w:hAnsi="Consolas"/>
-          <w:color w:val="000000" w:themeColor="text1"/>
-        </w:rPr>
-      </w:pPr>
-    </w:p>
-    <w:p>
-      <w:pPr>
-        <w:spacing w:line="276" w:lineRule="auto"/>
-        <w:rPr>
-          <w:rFonts w:ascii="Consolas" w:hAnsi="Consolas"/>
-          <w:color w:val="000000" w:themeColor="text1"/>
-        </w:rPr>
-      </w:pPr>
-    </w:p>
-    <w:p>
-      <w:pPr>
-        <w:spacing w:line="276" w:lineRule="auto"/>
-        <w:rPr>
-          <w:rFonts w:ascii="Consolas" w:hAnsi="Consolas"/>
-          <w:color w:val="000000" w:themeColor="text1"/>
-        </w:rPr>
-      </w:pPr>
-    </w:p>
-    <w:p>
-      <w:pPr>
-        <w:spacing w:line="276" w:lineRule="auto"/>
-        <w:rPr>
-          <w:rFonts w:ascii="Consolas" w:hAnsi="Consolas"/>
-          <w:color w:val="000000" w:themeColor="text1"/>
-        </w:rPr>
-      </w:pPr>
-    </w:p>
-    <w:p>
-      <w:pPr>
-        <w:spacing w:line="276" w:lineRule="auto"/>
-        <w:rPr>
-          <w:rFonts w:ascii="Consolas" w:hAnsi="Consolas"/>
-          <w:color w:val="000000" w:themeColor="text1"/>
-        </w:rPr>
-      </w:pPr>
-    </w:p>
-    <w:p>
-      <w:pPr>
-        <w:spacing w:line="276" w:lineRule="auto"/>
-        <w:rPr>
-          <w:rFonts w:ascii="Consolas" w:hAnsi="Consolas"/>
-          <w:color w:val="000000" w:themeColor="text1"/>
-        </w:rPr>
-      </w:pPr>
-    </w:p>
-    <w:p>
-      <w:pPr>
-        <w:spacing w:line="276" w:lineRule="auto"/>
-        <w:rPr>
-          <w:rFonts w:ascii="Consolas" w:hAnsi="Consolas"/>
-          <w:color w:val="000000" w:themeColor="text1"/>
-        </w:rPr>
-      </w:pPr>
-    </w:p>
-    <w:p>
-      <w:pPr>
-        <w:spacing w:line="276" w:lineRule="auto"/>
-        <w:rPr>
-          <w:rFonts w:ascii="Consolas" w:hAnsi="Consolas"/>
-          <w:color w:val="000000" w:themeColor="text1"/>
-        </w:rPr>
-      </w:pPr>
-    </w:p>
-    <w:p>
-      <w:pPr>
-        <w:spacing w:line="276" w:lineRule="auto"/>
-        <w:rPr>
-          <w:rFonts w:ascii="Consolas" w:hAnsi="Consolas"/>
-          <w:color w:val="000000" w:themeColor="text1"/>
-        </w:rPr>
-      </w:pPr>
-    </w:p>
-    <w:p>
-      <w:pPr>
-        <w:spacing w:line="276" w:lineRule="auto"/>
-        <w:rPr>
-          <w:rFonts w:ascii="Consolas" w:hAnsi="Consolas"/>
-          <w:color w:val="000000" w:themeColor="text1"/>
-        </w:rPr>
-      </w:pPr>
-    </w:p>
-    <w:p>
-      <w:pPr>
-        <w:spacing w:line="276" w:lineRule="auto"/>
-        <w:rPr>
-          <w:rFonts w:ascii="Consolas" w:hAnsi="Consolas"/>
-          <w:color w:val="000000" w:themeColor="text1"/>
-        </w:rPr>
-      </w:pPr>
-    </w:p>
-    <w:p>
-      <w:pPr>
-        <w:spacing w:line="276" w:lineRule="auto"/>
-        <w:rPr>
-          <w:rFonts w:ascii="Consolas" w:hAnsi="Consolas"/>
-          <w:color w:val="000000" w:themeColor="text1"/>
-        </w:rPr>
-      </w:pPr>
-    </w:p>
-    <w:p>
-      <w:pPr>
-        <w:spacing w:line="276" w:lineRule="auto"/>
-        <w:rPr>
-          <w:rFonts w:ascii="Consolas" w:hAnsi="Consolas"/>
-          <w:color w:val="000000" w:themeColor="text1"/>
-        </w:rPr>
-      </w:pPr>
-    </w:p>
-    <w:p>
-      <w:pPr>
-        <w:spacing w:line="276" w:lineRule="auto"/>
-        <w:rPr>
-          <w:rFonts w:ascii="Consolas" w:hAnsi="Consolas"/>
-          <w:color w:val="000000" w:themeColor="text1"/>
-        </w:rPr>
-      </w:pPr>
-    </w:p>
-    <w:p>
-      <w:pPr>
-        <w:spacing w:line="276" w:lineRule="auto"/>
-        <w:rPr>
-          <w:rFonts w:ascii="Consolas" w:hAnsi="Consolas"/>
-          <w:color w:val="000000" w:themeColor="text1"/>
-        </w:rPr>
-      </w:pPr>
-    </w:p>
-    <w:p>
-      <w:pPr>
-        <w:spacing w:line="276" w:lineRule="auto"/>
-        <w:rPr>
-          <w:rFonts w:ascii="Consolas" w:hAnsi="Consolas"/>
-          <w:color w:val="000000" w:themeColor="text1"/>
-        </w:rPr>
-      </w:pPr>
-    </w:p>
-    <w:p>
-      <w:pPr>
-        <w:spacing w:line="276" w:lineRule="auto"/>
-        <w:ind w:firstLine="709"/>
-        <w:rPr>
-          <w:rFonts w:ascii="Consolas" w:hAnsi="Consolas"/>
-          <w:color w:val="000000" w:themeColor="text1"/>
-        </w:rPr>
-      </w:pPr>
-    </w:p>
-    <w:p>
-      <w:pPr>
-        <w:pStyle w:val="afb"/>
-        <w:keepNext/>
-        <w:spacing w:after="120"/>
-        <w:ind w:firstLine="0"/>
-        <w:jc w:val="center"/>
-        <w:rPr>
-          <w:rStyle w:val="afe"/>
-          <w:bCs w:val="0"/>
-          <w:caps/>
-          <w:sz w:val="28"/>
-        </w:rPr>
-      </w:pPr>
-      <w:r>
-        <w:rPr>
-          <w:rStyle w:val="afe"/>
-          <w:bCs w:val="0"/>
-          <w:caps/>
-          <w:sz w:val="28"/>
-        </w:rPr>
-        <w:lastRenderedPageBreak/>
-        <w:t>Условный пример содержания пункта «Выполеннеие работы»</w:t>
-      </w:r>
-    </w:p>
-    <w:p/>
+          <w:sz w:val="28"/>
+        </w:rPr>
+      </w:pPr>
+      <w:r>
+        <w:rPr>
+          <w:b/>
+          <w:sz w:val="28"/>
+          <w:szCs w:val="28"/>
+        </w:rPr>
+        <w:t>Выполнение работы</w:t>
+      </w:r>
+      <w:r>
+        <w:rPr>
+          <w:b/>
+          <w:sz w:val="28"/>
+          <w:szCs w:val="28"/>
+        </w:rPr>
+        <w:t>.</w:t>
+      </w:r>
+    </w:p>
     <w:tbl>
       <w:tblPr>
         <w:tblStyle w:val="af2"/>
@@ -3553,14 +2649,14 @@
                 <w:color w:val="000000" w:themeColor="text1"/>
                 <w:sz w:val="28"/>
               </w:rPr>
-              <w:t>Меню</w:t>
+              <w:t>Вывод данных о типах</w:t>
             </w:r>
           </w:p>
         </w:tc>
       </w:tr>
       <w:tr>
         <w:trPr>
-          <w:trHeight w:val="5536"/>
+          <w:trHeight w:val="5156"/>
         </w:trPr>
         <w:tc>
           <w:tcPr>
@@ -3580,14 +2676,15 @@
                 <w:color w:val="000000" w:themeColor="text1"/>
                 <w:sz w:val="28"/>
               </w:rPr>
-              <w:t>При запуске программы перед пользователем появляется окно с меню, где он может выбрать тип буду</w:t>
+              <w:lastRenderedPageBreak/>
+              <w:t xml:space="preserve">При запуске программы перед </w:t>
             </w:r>
             <w:r>
               <w:rPr>
                 <w:color w:val="000000" w:themeColor="text1"/>
                 <w:sz w:val="28"/>
               </w:rPr>
-              <w:t>щей вводимой последовательности</w:t>
+              <w:t>пользователем появляется окно с отображением данных в памяти</w:t>
             </w:r>
           </w:p>
         </w:tc>
@@ -3609,27 +2706,11 @@
                 <w:color w:val="000000" w:themeColor="text1"/>
                 <w:sz w:val="28"/>
               </w:rPr>
-              <w:t>Меню:</w:t>
-            </w:r>
-          </w:p>
-          <w:p>
-            <w:pPr>
-              <w:spacing w:line="276" w:lineRule="auto"/>
-              <w:jc w:val="both"/>
-              <w:rPr>
-                <w:color w:val="000000" w:themeColor="text1"/>
-                <w:sz w:val="28"/>
-              </w:rPr>
-            </w:pPr>
-            <w:r>
-              <w:rPr>
-                <w:noProof/>
-              </w:rPr>
               <w:drawing>
                 <wp:inline distT="0" distB="0" distL="0" distR="0">
-                  <wp:extent cx="3657600" cy="1494083"/>
-                  <wp:effectExtent l="0" t="0" r="0" b="0"/>
-                  <wp:docPr id="22" name="Рисунок 22"/>
+                  <wp:extent cx="5297712" cy="3171825"/>
+                  <wp:effectExtent l="19050" t="0" r="0" b="0"/>
+                  <wp:docPr id="5" name="Рисунок 10"/>
                   <wp:cNvGraphicFramePr>
                     <a:graphicFrameLocks xmlns:a="http://schemas.openxmlformats.org/drawingml/2006/main" noChangeAspect="1"/>
                   </wp:cNvGraphicFramePr>
@@ -3637,19 +2718,13 @@
                     <a:graphicData uri="http://schemas.openxmlformats.org/drawingml/2006/picture">
                       <pic:pic xmlns:pic="http://schemas.openxmlformats.org/drawingml/2006/picture">
                         <pic:nvPicPr>
-                          <pic:cNvPr id="0" name="Picture 17"/>
+                          <pic:cNvPr id="0" name="Picture 10"/>
                           <pic:cNvPicPr>
                             <a:picLocks noChangeAspect="1" noChangeArrowheads="1"/>
                           </pic:cNvPicPr>
                         </pic:nvPicPr>
                         <pic:blipFill>
-                          <a:blip r:embed="rId13">
-                            <a:extLst>
-                              <a:ext uri="{28A0092B-C50C-407E-A947-70E740481C1C}">
-                                <a14:useLocalDpi xmlns:a14="http://schemas.microsoft.com/office/drawing/2010/main" xmlns:wps="http://schemas.microsoft.com/office/word/2010/wordprocessingShape" xmlns:wpi="http://schemas.microsoft.com/office/word/2010/wordprocessingInk" xmlns:wpg="http://schemas.microsoft.com/office/word/2010/wordprocessingGroup" xmlns:w16se="http://schemas.microsoft.com/office/word/2015/wordml/symex" xmlns:w15="http://schemas.microsoft.com/office/word/2012/wordml" xmlns:w14="http://schemas.microsoft.com/office/word/2010/wordml" xmlns:w="http://schemas.openxmlformats.org/wordprocessingml/2006/main" xmlns:w10="urn:schemas-microsoft-com:office:word" xmlns:wp14="http://schemas.microsoft.com/office/word/2010/wordprocessingDrawing" xmlns:v="urn:schemas-microsoft-com:vml" xmlns:o="urn:schemas-microsoft-com:office:office" xmlns:mc="http://schemas.openxmlformats.org/markup-compatibility/2006" xmlns:cx="http://schemas.microsoft.com/office/drawing/2014/chartex" xmlns:wpc="http://schemas.microsoft.com/office/word/2010/wordprocessingCanvas" xmlns="" val="0"/>
-                              </a:ext>
-                            </a:extLst>
-                          </a:blip>
+                          <a:blip r:embed="rId12"/>
                           <a:srcRect/>
                           <a:stretch>
                             <a:fillRect/>
@@ -3658,1167 +2733,17 @@
                         <pic:spPr bwMode="auto">
                           <a:xfrm>
                             <a:off x="0" y="0"/>
-                            <a:ext cx="3724746" cy="1521511"/>
+                            <a:ext cx="5297712" cy="3171825"/>
                           </a:xfrm>
                           <a:prstGeom prst="rect">
                             <a:avLst/>
                           </a:prstGeom>
                           <a:noFill/>
-                          <a:ln>
+                          <a:ln w="9525">
                             <a:noFill/>
-                          </a:ln>
-                        </pic:spPr>
-                      </pic:pic>
-                    </a:graphicData>
-                  </a:graphic>
-                </wp:inline>
-              </w:drawing>
-            </w:r>
-          </w:p>
-          <w:p>
-            <w:pPr>
-              <w:spacing w:line="276" w:lineRule="auto"/>
-              <w:jc w:val="both"/>
-              <w:rPr>
-                <w:color w:val="000000" w:themeColor="text1"/>
-                <w:sz w:val="28"/>
-              </w:rPr>
-            </w:pPr>
-          </w:p>
-          <w:p>
-            <w:pPr>
-              <w:spacing w:line="276" w:lineRule="auto"/>
-              <w:jc w:val="both"/>
-              <w:rPr>
-                <w:color w:val="000000" w:themeColor="text1"/>
-                <w:sz w:val="28"/>
-              </w:rPr>
-            </w:pPr>
-            <w:r>
-              <w:rPr>
-                <w:color w:val="000000" w:themeColor="text1"/>
-                <w:sz w:val="28"/>
-              </w:rPr>
-              <w:t>Проверка на ввод символов, которые не входят в диапазон выбора:</w:t>
-            </w:r>
-          </w:p>
-          <w:p>
-            <w:pPr>
-              <w:spacing w:line="276" w:lineRule="auto"/>
-              <w:jc w:val="both"/>
-              <w:rPr>
-                <w:color w:val="000000" w:themeColor="text1"/>
-                <w:sz w:val="28"/>
-              </w:rPr>
-            </w:pPr>
-            <w:r>
-              <w:rPr>
-                <w:noProof/>
-              </w:rPr>
-              <w:drawing>
-                <wp:inline distT="0" distB="0" distL="0" distR="0">
-                  <wp:extent cx="2408923" cy="628650"/>
-                  <wp:effectExtent l="0" t="0" r="0" b="0"/>
-                  <wp:docPr id="23" name="Рисунок 23"/>
-                  <wp:cNvGraphicFramePr>
-                    <a:graphicFrameLocks xmlns:a="http://schemas.openxmlformats.org/drawingml/2006/main" noChangeAspect="1"/>
-                  </wp:cNvGraphicFramePr>
-                  <a:graphic xmlns:a="http://schemas.openxmlformats.org/drawingml/2006/main">
-                    <a:graphicData uri="http://schemas.openxmlformats.org/drawingml/2006/picture">
-                      <pic:pic xmlns:pic="http://schemas.openxmlformats.org/drawingml/2006/picture">
-                        <pic:nvPicPr>
-                          <pic:cNvPr id="0" name="Picture 19"/>
-                          <pic:cNvPicPr>
-                            <a:picLocks noChangeAspect="1" noChangeArrowheads="1"/>
-                          </pic:cNvPicPr>
-                        </pic:nvPicPr>
-                        <pic:blipFill>
-                          <a:blip r:embed="rId14">
-                            <a:extLst>
-                              <a:ext uri="{28A0092B-C50C-407E-A947-70E740481C1C}">
-                                <a14:useLocalDpi xmlns:a14="http://schemas.microsoft.com/office/drawing/2010/main" xmlns:wps="http://schemas.microsoft.com/office/word/2010/wordprocessingShape" xmlns:wpi="http://schemas.microsoft.com/office/word/2010/wordprocessingInk" xmlns:wpg="http://schemas.microsoft.com/office/word/2010/wordprocessingGroup" xmlns:w16se="http://schemas.microsoft.com/office/word/2015/wordml/symex" xmlns:w15="http://schemas.microsoft.com/office/word/2012/wordml" xmlns:w14="http://schemas.microsoft.com/office/word/2010/wordml" xmlns:w="http://schemas.openxmlformats.org/wordprocessingml/2006/main" xmlns:w10="urn:schemas-microsoft-com:office:word" xmlns:wp14="http://schemas.microsoft.com/office/word/2010/wordprocessingDrawing" xmlns:v="urn:schemas-microsoft-com:vml" xmlns:o="urn:schemas-microsoft-com:office:office" xmlns:mc="http://schemas.openxmlformats.org/markup-compatibility/2006" xmlns:cx="http://schemas.microsoft.com/office/drawing/2014/chartex" xmlns:wpc="http://schemas.microsoft.com/office/word/2010/wordprocessingCanvas" xmlns="" val="0"/>
-                              </a:ext>
-                            </a:extLst>
-                          </a:blip>
-                          <a:srcRect/>
-                          <a:stretch>
-                            <a:fillRect/>
-                          </a:stretch>
-                        </pic:blipFill>
-                        <pic:spPr bwMode="auto">
-                          <a:xfrm>
-                            <a:off x="0" y="0"/>
-                            <a:ext cx="2474373" cy="645730"/>
-                          </a:xfrm>
-                          <a:prstGeom prst="rect">
-                            <a:avLst/>
-                          </a:prstGeom>
-                          <a:noFill/>
-                          <a:ln>
-                            <a:noFill/>
-                          </a:ln>
-                        </pic:spPr>
-                      </pic:pic>
-                    </a:graphicData>
-                  </a:graphic>
-                </wp:inline>
-              </w:drawing>
-            </w:r>
-          </w:p>
-          <w:p>
-            <w:pPr>
-              <w:spacing w:line="276" w:lineRule="auto"/>
-              <w:jc w:val="both"/>
-              <w:rPr>
-                <w:color w:val="000000" w:themeColor="text1"/>
-                <w:sz w:val="28"/>
-              </w:rPr>
-            </w:pPr>
-          </w:p>
-          <w:p>
-            <w:pPr>
-              <w:spacing w:line="276" w:lineRule="auto"/>
-              <w:jc w:val="both"/>
-              <w:rPr>
-                <w:color w:val="000000" w:themeColor="text1"/>
-                <w:sz w:val="28"/>
-              </w:rPr>
-            </w:pPr>
-          </w:p>
-        </w:tc>
-      </w:tr>
-    </w:tbl>
-    <w:p/>
-    <w:p>
-      <w:r>
-        <w:br w:type="column"/>
-      </w:r>
-      <w:r>
-        <w:lastRenderedPageBreak/>
-        <w:t xml:space="preserve">Продолжение Таблицы </w:t>
-      </w:r>
-    </w:p>
-    <w:tbl>
-      <w:tblPr>
-        <w:tblStyle w:val="af2"/>
-        <w:tblW w:w="9634" w:type="dxa"/>
-        <w:tblLayout w:type="fixed"/>
-        <w:tblLook w:val="04A0"/>
-      </w:tblPr>
-      <w:tblGrid>
-        <w:gridCol w:w="2525"/>
-        <w:gridCol w:w="7109"/>
-      </w:tblGrid>
-      <w:tr>
-        <w:tc>
-          <w:tcPr>
-            <w:tcW w:w="9634" w:type="dxa"/>
-            <w:gridSpan w:val="2"/>
-          </w:tcPr>
-          <w:p>
-            <w:pPr>
-              <w:spacing w:line="360" w:lineRule="auto"/>
-              <w:jc w:val="center"/>
-              <w:rPr>
-                <w:color w:val="000000" w:themeColor="text1"/>
-                <w:sz w:val="28"/>
-              </w:rPr>
-            </w:pPr>
-            <w:r>
-              <w:rPr>
-                <w:color w:val="000000" w:themeColor="text1"/>
-                <w:sz w:val="28"/>
-              </w:rPr>
-              <w:t>Создание новой записи</w:t>
-            </w:r>
-          </w:p>
-        </w:tc>
-      </w:tr>
-      <w:tr>
-        <w:tc>
-          <w:tcPr>
-            <w:tcW w:w="2525" w:type="dxa"/>
-          </w:tcPr>
-          <w:p>
-            <w:pPr>
-              <w:spacing w:line="360" w:lineRule="auto"/>
-              <w:jc w:val="both"/>
-              <w:rPr>
-                <w:color w:val="000000" w:themeColor="text1"/>
-                <w:sz w:val="28"/>
-              </w:rPr>
-            </w:pPr>
-            <w:r>
-              <w:rPr>
-                <w:color w:val="000000" w:themeColor="text1"/>
-                <w:sz w:val="28"/>
-              </w:rPr>
-              <w:t xml:space="preserve">При вводе пользователем корректного значения пункта меню и выбора создания новой записи, пользователь может добавить данные о студенте, но только на русском языке. </w:t>
-            </w:r>
-          </w:p>
-        </w:tc>
-        <w:tc>
-          <w:tcPr>
-            <w:tcW w:w="7109" w:type="dxa"/>
-          </w:tcPr>
-          <w:p>
-            <w:pPr>
-              <w:spacing w:line="276" w:lineRule="auto"/>
-              <w:jc w:val="both"/>
-              <w:rPr>
-                <w:color w:val="000000" w:themeColor="text1"/>
-                <w:sz w:val="28"/>
-              </w:rPr>
-            </w:pPr>
-            <w:r>
-              <w:rPr>
-                <w:color w:val="000000" w:themeColor="text1"/>
-                <w:sz w:val="28"/>
-              </w:rPr>
-              <w:t>Для начала идёт проверка на правильный ввод пользователем:</w:t>
-            </w:r>
-          </w:p>
-          <w:p>
-            <w:pPr>
-              <w:spacing w:line="276" w:lineRule="auto"/>
-              <w:jc w:val="both"/>
-              <w:rPr>
-                <w:color w:val="000000" w:themeColor="text1"/>
-                <w:sz w:val="28"/>
-              </w:rPr>
-            </w:pPr>
-            <w:r>
-              <w:rPr>
-                <w:noProof/>
-              </w:rPr>
-              <w:drawing>
-                <wp:inline distT="0" distB="0" distL="0" distR="0">
-                  <wp:extent cx="2247900" cy="1261980"/>
-                  <wp:effectExtent l="0" t="0" r="0" b="0"/>
-                  <wp:docPr id="15" name="Рисунок 24"/>
-                  <wp:cNvGraphicFramePr>
-                    <a:graphicFrameLocks xmlns:a="http://schemas.openxmlformats.org/drawingml/2006/main" noChangeAspect="1"/>
-                  </wp:cNvGraphicFramePr>
-                  <a:graphic xmlns:a="http://schemas.openxmlformats.org/drawingml/2006/main">
-                    <a:graphicData uri="http://schemas.openxmlformats.org/drawingml/2006/picture">
-                      <pic:pic xmlns:pic="http://schemas.openxmlformats.org/drawingml/2006/picture">
-                        <pic:nvPicPr>
-                          <pic:cNvPr id="0" name="Picture 21"/>
-                          <pic:cNvPicPr>
-                            <a:picLocks noChangeAspect="1" noChangeArrowheads="1"/>
-                          </pic:cNvPicPr>
-                        </pic:nvPicPr>
-                        <pic:blipFill>
-                          <a:blip r:embed="rId15">
-                            <a:extLst>
-                              <a:ext uri="{28A0092B-C50C-407E-A947-70E740481C1C}">
-                                <a14:useLocalDpi xmlns:a14="http://schemas.microsoft.com/office/drawing/2010/main" xmlns:wps="http://schemas.microsoft.com/office/word/2010/wordprocessingShape" xmlns:wpi="http://schemas.microsoft.com/office/word/2010/wordprocessingInk" xmlns:wpg="http://schemas.microsoft.com/office/word/2010/wordprocessingGroup" xmlns:w16se="http://schemas.microsoft.com/office/word/2015/wordml/symex" xmlns:w15="http://schemas.microsoft.com/office/word/2012/wordml" xmlns:w14="http://schemas.microsoft.com/office/word/2010/wordml" xmlns:w="http://schemas.openxmlformats.org/wordprocessingml/2006/main" xmlns:w10="urn:schemas-microsoft-com:office:word" xmlns:wp14="http://schemas.microsoft.com/office/word/2010/wordprocessingDrawing" xmlns:v="urn:schemas-microsoft-com:vml" xmlns:o="urn:schemas-microsoft-com:office:office" xmlns:mc="http://schemas.openxmlformats.org/markup-compatibility/2006" xmlns:cx="http://schemas.microsoft.com/office/drawing/2014/chartex" xmlns:wpc="http://schemas.microsoft.com/office/word/2010/wordprocessingCanvas" xmlns="" val="0"/>
-                              </a:ext>
-                            </a:extLst>
-                          </a:blip>
-                          <a:srcRect/>
-                          <a:stretch>
-                            <a:fillRect/>
-                          </a:stretch>
-                        </pic:blipFill>
-                        <pic:spPr bwMode="auto">
-                          <a:xfrm>
-                            <a:off x="0" y="0"/>
-                            <a:ext cx="2270809" cy="1274841"/>
-                          </a:xfrm>
-                          <a:prstGeom prst="rect">
-                            <a:avLst/>
-                          </a:prstGeom>
-                          <a:noFill/>
-                          <a:ln>
-                            <a:noFill/>
-                          </a:ln>
-                        </pic:spPr>
-                      </pic:pic>
-                    </a:graphicData>
-                  </a:graphic>
-                </wp:inline>
-              </w:drawing>
-            </w:r>
-          </w:p>
-          <w:p>
-            <w:pPr>
-              <w:spacing w:line="276" w:lineRule="auto"/>
-              <w:jc w:val="both"/>
-              <w:rPr>
-                <w:color w:val="000000" w:themeColor="text1"/>
-                <w:sz w:val="28"/>
-              </w:rPr>
-            </w:pPr>
-          </w:p>
-          <w:p>
-            <w:pPr>
-              <w:spacing w:line="276" w:lineRule="auto"/>
-              <w:jc w:val="both"/>
-              <w:rPr>
-                <w:color w:val="000000" w:themeColor="text1"/>
-                <w:sz w:val="28"/>
-              </w:rPr>
-            </w:pPr>
-            <w:r>
-              <w:rPr>
-                <w:color w:val="000000" w:themeColor="text1"/>
-                <w:sz w:val="28"/>
-              </w:rPr>
-              <w:t>Как только все данные заданы, пользователь может еще раз просмотреть все данные о студенте и в случае, если видит ошибку, сразу же ее исправить без дополнительного вызова меню:</w:t>
-            </w:r>
-          </w:p>
-          <w:p>
-            <w:pPr>
-              <w:spacing w:line="276" w:lineRule="auto"/>
-              <w:jc w:val="both"/>
-              <w:rPr>
-                <w:color w:val="000000" w:themeColor="text1"/>
-                <w:sz w:val="28"/>
-              </w:rPr>
-            </w:pPr>
-            <w:r>
-              <w:rPr>
-                <w:noProof/>
-              </w:rPr>
-              <w:drawing>
-                <wp:inline distT="0" distB="0" distL="0" distR="0">
-                  <wp:extent cx="3962144" cy="1743075"/>
-                  <wp:effectExtent l="0" t="0" r="635" b="0"/>
-                  <wp:docPr id="16" name="Рисунок 25"/>
-                  <wp:cNvGraphicFramePr>
-                    <a:graphicFrameLocks xmlns:a="http://schemas.openxmlformats.org/drawingml/2006/main" noChangeAspect="1"/>
-                  </wp:cNvGraphicFramePr>
-                  <a:graphic xmlns:a="http://schemas.openxmlformats.org/drawingml/2006/main">
-                    <a:graphicData uri="http://schemas.openxmlformats.org/drawingml/2006/picture">
-                      <pic:pic xmlns:pic="http://schemas.openxmlformats.org/drawingml/2006/picture">
-                        <pic:nvPicPr>
-                          <pic:cNvPr id="0" name="Picture 23"/>
-                          <pic:cNvPicPr>
-                            <a:picLocks noChangeAspect="1" noChangeArrowheads="1"/>
-                          </pic:cNvPicPr>
-                        </pic:nvPicPr>
-                        <pic:blipFill>
-                          <a:blip r:embed="rId16">
-                            <a:extLst>
-                              <a:ext uri="{28A0092B-C50C-407E-A947-70E740481C1C}">
-                                <a14:useLocalDpi xmlns:a14="http://schemas.microsoft.com/office/drawing/2010/main" xmlns:wps="http://schemas.microsoft.com/office/word/2010/wordprocessingShape" xmlns:wpi="http://schemas.microsoft.com/office/word/2010/wordprocessingInk" xmlns:wpg="http://schemas.microsoft.com/office/word/2010/wordprocessingGroup" xmlns:w16se="http://schemas.microsoft.com/office/word/2015/wordml/symex" xmlns:w15="http://schemas.microsoft.com/office/word/2012/wordml" xmlns:w14="http://schemas.microsoft.com/office/word/2010/wordml" xmlns:w="http://schemas.openxmlformats.org/wordprocessingml/2006/main" xmlns:w10="urn:schemas-microsoft-com:office:word" xmlns:wp14="http://schemas.microsoft.com/office/word/2010/wordprocessingDrawing" xmlns:v="urn:schemas-microsoft-com:vml" xmlns:o="urn:schemas-microsoft-com:office:office" xmlns:mc="http://schemas.openxmlformats.org/markup-compatibility/2006" xmlns:cx="http://schemas.microsoft.com/office/drawing/2014/chartex" xmlns:wpc="http://schemas.microsoft.com/office/word/2010/wordprocessingCanvas" xmlns="" val="0"/>
-                              </a:ext>
-                            </a:extLst>
-                          </a:blip>
-                          <a:srcRect/>
-                          <a:stretch>
-                            <a:fillRect/>
-                          </a:stretch>
-                        </pic:blipFill>
-                        <pic:spPr bwMode="auto">
-                          <a:xfrm>
-                            <a:off x="0" y="0"/>
-                            <a:ext cx="3973005" cy="1747853"/>
-                          </a:xfrm>
-                          <a:prstGeom prst="rect">
-                            <a:avLst/>
-                          </a:prstGeom>
-                          <a:noFill/>
-                          <a:ln>
-                            <a:noFill/>
-                          </a:ln>
-                        </pic:spPr>
-                      </pic:pic>
-                    </a:graphicData>
-                  </a:graphic>
-                </wp:inline>
-              </w:drawing>
-            </w:r>
-          </w:p>
-          <w:p>
-            <w:pPr>
-              <w:spacing w:line="276" w:lineRule="auto"/>
-              <w:jc w:val="both"/>
-              <w:rPr>
-                <w:color w:val="000000" w:themeColor="text1"/>
-                <w:sz w:val="28"/>
-              </w:rPr>
-            </w:pPr>
-          </w:p>
-        </w:tc>
-      </w:tr>
-    </w:tbl>
-    <w:p>
-      <w:r>
-        <w:br w:type="page"/>
-      </w:r>
-    </w:p>
-    <w:p>
-      <w:r>
-        <w:lastRenderedPageBreak/>
-        <w:t>Продолжение Таблицы</w:t>
-      </w:r>
-    </w:p>
-    <w:tbl>
-      <w:tblPr>
-        <w:tblStyle w:val="af2"/>
-        <w:tblW w:w="9634" w:type="dxa"/>
-        <w:tblLayout w:type="fixed"/>
-        <w:tblLook w:val="04A0"/>
-      </w:tblPr>
-      <w:tblGrid>
-        <w:gridCol w:w="2525"/>
-        <w:gridCol w:w="7109"/>
-      </w:tblGrid>
-      <w:tr>
-        <w:tc>
-          <w:tcPr>
-            <w:tcW w:w="9634" w:type="dxa"/>
-            <w:gridSpan w:val="2"/>
-          </w:tcPr>
-          <w:p>
-            <w:pPr>
-              <w:spacing w:line="360" w:lineRule="auto"/>
-              <w:jc w:val="center"/>
-              <w:rPr>
-                <w:color w:val="000000" w:themeColor="text1"/>
-                <w:sz w:val="28"/>
-              </w:rPr>
-            </w:pPr>
-            <w:r>
-              <w:rPr>
-                <w:color w:val="000000" w:themeColor="text1"/>
-                <w:sz w:val="28"/>
-              </w:rPr>
-              <w:t xml:space="preserve">Внесение изменений в имеющуюся запись </w:t>
-            </w:r>
-          </w:p>
-        </w:tc>
-      </w:tr>
-      <w:tr>
-        <w:tc>
-          <w:tcPr>
-            <w:tcW w:w="2525" w:type="dxa"/>
-          </w:tcPr>
-          <w:p>
-            <w:pPr>
-              <w:spacing w:line="360" w:lineRule="auto"/>
-              <w:jc w:val="both"/>
-              <w:rPr>
-                <w:color w:val="000000" w:themeColor="text1"/>
-                <w:sz w:val="28"/>
-              </w:rPr>
-            </w:pPr>
-            <w:r>
-              <w:rPr>
-                <w:color w:val="000000" w:themeColor="text1"/>
-                <w:sz w:val="28"/>
-              </w:rPr>
-              <w:t>Если пользователь допустил ошибку в создании карточки студента или данные изменились, он может внести изменения по пунктам, которые были созданы ранее. Это второе меню, с которым встречается пользователь.</w:t>
-            </w:r>
-          </w:p>
-        </w:tc>
-        <w:tc>
-          <w:tcPr>
-            <w:tcW w:w="7109" w:type="dxa"/>
-          </w:tcPr>
-          <w:p>
-            <w:pPr>
-              <w:spacing w:line="276" w:lineRule="auto"/>
-              <w:jc w:val="both"/>
-              <w:rPr>
-                <w:color w:val="000000" w:themeColor="text1"/>
-                <w:sz w:val="28"/>
-              </w:rPr>
-            </w:pPr>
-            <w:r>
-              <w:rPr>
-                <w:color w:val="000000" w:themeColor="text1"/>
-                <w:sz w:val="28"/>
-              </w:rPr>
-              <w:t>При необходимости внесения изменений в запись о студенте, перед пользователем появляется меню:</w:t>
-            </w:r>
-          </w:p>
-          <w:p>
-            <w:pPr>
-              <w:spacing w:line="276" w:lineRule="auto"/>
-              <w:jc w:val="both"/>
-              <w:rPr>
-                <w:color w:val="000000" w:themeColor="text1"/>
-                <w:sz w:val="28"/>
-              </w:rPr>
-            </w:pPr>
-            <w:r>
-              <w:rPr>
-                <w:noProof/>
-              </w:rPr>
-              <w:drawing>
-                <wp:inline distT="0" distB="0" distL="0" distR="0">
-                  <wp:extent cx="3133033" cy="1866900"/>
-                  <wp:effectExtent l="0" t="0" r="0" b="0"/>
-                  <wp:docPr id="31" name="Рисунок 26"/>
-                  <wp:cNvGraphicFramePr>
-                    <a:graphicFrameLocks xmlns:a="http://schemas.openxmlformats.org/drawingml/2006/main" noChangeAspect="1"/>
-                  </wp:cNvGraphicFramePr>
-                  <a:graphic xmlns:a="http://schemas.openxmlformats.org/drawingml/2006/main">
-                    <a:graphicData uri="http://schemas.openxmlformats.org/drawingml/2006/picture">
-                      <pic:pic xmlns:pic="http://schemas.openxmlformats.org/drawingml/2006/picture">
-                        <pic:nvPicPr>
-                          <pic:cNvPr id="0" name="Picture 25"/>
-                          <pic:cNvPicPr>
-                            <a:picLocks noChangeAspect="1" noChangeArrowheads="1"/>
-                          </pic:cNvPicPr>
-                        </pic:nvPicPr>
-                        <pic:blipFill>
-                          <a:blip r:embed="rId17">
-                            <a:extLst>
-                              <a:ext uri="{28A0092B-C50C-407E-A947-70E740481C1C}">
-                                <a14:useLocalDpi xmlns:a14="http://schemas.microsoft.com/office/drawing/2010/main" xmlns:wps="http://schemas.microsoft.com/office/word/2010/wordprocessingShape" xmlns:wpi="http://schemas.microsoft.com/office/word/2010/wordprocessingInk" xmlns:wpg="http://schemas.microsoft.com/office/word/2010/wordprocessingGroup" xmlns:w16se="http://schemas.microsoft.com/office/word/2015/wordml/symex" xmlns:w15="http://schemas.microsoft.com/office/word/2012/wordml" xmlns:w14="http://schemas.microsoft.com/office/word/2010/wordml" xmlns:w="http://schemas.openxmlformats.org/wordprocessingml/2006/main" xmlns:w10="urn:schemas-microsoft-com:office:word" xmlns:wp14="http://schemas.microsoft.com/office/word/2010/wordprocessingDrawing" xmlns:v="urn:schemas-microsoft-com:vml" xmlns:o="urn:schemas-microsoft-com:office:office" xmlns:mc="http://schemas.openxmlformats.org/markup-compatibility/2006" xmlns:cx="http://schemas.microsoft.com/office/drawing/2014/chartex" xmlns:wpc="http://schemas.microsoft.com/office/word/2010/wordprocessingCanvas" xmlns="" val="0"/>
-                              </a:ext>
-                            </a:extLst>
-                          </a:blip>
-                          <a:srcRect/>
-                          <a:stretch>
-                            <a:fillRect/>
-                          </a:stretch>
-                        </pic:blipFill>
-                        <pic:spPr bwMode="auto">
-                          <a:xfrm>
-                            <a:off x="0" y="0"/>
-                            <a:ext cx="3150296" cy="1877187"/>
-                          </a:xfrm>
-                          <a:prstGeom prst="rect">
-                            <a:avLst/>
-                          </a:prstGeom>
-                          <a:noFill/>
-                          <a:ln>
-                            <a:noFill/>
-                          </a:ln>
-                        </pic:spPr>
-                      </pic:pic>
-                    </a:graphicData>
-                  </a:graphic>
-                </wp:inline>
-              </w:drawing>
-            </w:r>
-          </w:p>
-          <w:p>
-            <w:pPr>
-              <w:spacing w:line="276" w:lineRule="auto"/>
-              <w:jc w:val="both"/>
-              <w:rPr>
-                <w:color w:val="000000" w:themeColor="text1"/>
-                <w:sz w:val="28"/>
-              </w:rPr>
-            </w:pPr>
-          </w:p>
-          <w:p>
-            <w:pPr>
-              <w:spacing w:line="276" w:lineRule="auto"/>
-              <w:jc w:val="both"/>
-              <w:rPr>
-                <w:color w:val="000000" w:themeColor="text1"/>
-                <w:sz w:val="28"/>
-              </w:rPr>
-            </w:pPr>
-            <w:r>
-              <w:rPr>
-                <w:color w:val="000000" w:themeColor="text1"/>
-                <w:sz w:val="28"/>
-              </w:rPr>
-              <w:t>Как только пользователь вводит корректное значение (в данном случае от 1 до 10), его ответ обрабатывается и предлагается изменить существующие данные на новые. После пользователь возвращается (при необходимости) в главное меню.</w:t>
-            </w:r>
-          </w:p>
-          <w:p>
-            <w:pPr>
-              <w:spacing w:line="276" w:lineRule="auto"/>
-              <w:jc w:val="both"/>
-              <w:rPr>
-                <w:color w:val="000000" w:themeColor="text1"/>
-                <w:sz w:val="28"/>
-              </w:rPr>
-            </w:pPr>
-          </w:p>
-        </w:tc>
-      </w:tr>
-    </w:tbl>
-    <w:p>
-      <w:r>
-        <w:br w:type="page"/>
-      </w:r>
-    </w:p>
-    <w:p>
-      <w:r>
-        <w:lastRenderedPageBreak/>
-        <w:t>Продолжение Таблицы</w:t>
-      </w:r>
-    </w:p>
-    <w:tbl>
-      <w:tblPr>
-        <w:tblStyle w:val="af2"/>
-        <w:tblW w:w="9634" w:type="dxa"/>
-        <w:tblLayout w:type="fixed"/>
-        <w:tblLook w:val="04A0"/>
-      </w:tblPr>
-      <w:tblGrid>
-        <w:gridCol w:w="2525"/>
-        <w:gridCol w:w="7109"/>
-      </w:tblGrid>
-      <w:tr>
-        <w:tc>
-          <w:tcPr>
-            <w:tcW w:w="9634" w:type="dxa"/>
-            <w:gridSpan w:val="2"/>
-          </w:tcPr>
-          <w:p>
-            <w:pPr>
-              <w:spacing w:line="360" w:lineRule="auto"/>
-              <w:jc w:val="center"/>
-              <w:rPr>
-                <w:color w:val="000000" w:themeColor="text1"/>
-                <w:sz w:val="28"/>
-              </w:rPr>
-            </w:pPr>
-            <w:r>
-              <w:rPr>
-                <w:color w:val="000000" w:themeColor="text1"/>
-                <w:sz w:val="28"/>
-              </w:rPr>
-              <w:t>Информация о студентах в количестве</w:t>
-            </w:r>
-          </w:p>
-        </w:tc>
-      </w:tr>
-      <w:tr>
-        <w:tc>
-          <w:tcPr>
-            <w:tcW w:w="2525" w:type="dxa"/>
-          </w:tcPr>
-          <w:p>
-            <w:pPr>
-              <w:spacing w:line="360" w:lineRule="auto"/>
-              <w:jc w:val="both"/>
-              <w:rPr>
-                <w:color w:val="000000" w:themeColor="text1"/>
-                <w:sz w:val="28"/>
-              </w:rPr>
-            </w:pPr>
-            <w:r>
-              <w:rPr>
-                <w:color w:val="000000" w:themeColor="text1"/>
-                <w:sz w:val="28"/>
-              </w:rPr>
-              <w:t>Если пользователь хочет классифицировать студентов по полу, по группам, по номеру в списке, то он может вывести список о всех студентах</w:t>
-            </w:r>
-          </w:p>
-        </w:tc>
-        <w:tc>
-          <w:tcPr>
-            <w:tcW w:w="7109" w:type="dxa"/>
-          </w:tcPr>
-          <w:p>
-            <w:pPr>
-              <w:spacing w:line="360" w:lineRule="auto"/>
-              <w:jc w:val="both"/>
-              <w:rPr>
-                <w:color w:val="000000" w:themeColor="text1"/>
-                <w:sz w:val="28"/>
-              </w:rPr>
-            </w:pPr>
-            <w:r>
-              <w:rPr>
-                <w:color w:val="000000" w:themeColor="text1"/>
-                <w:sz w:val="28"/>
-              </w:rPr>
-              <w:t>Пример, когда пользователь выбрал список данных по конкретной группе, ввел номер группы, а студентов в этой группе пока что не имеется:</w:t>
-            </w:r>
-          </w:p>
-          <w:p>
-            <w:pPr>
-              <w:spacing w:line="360" w:lineRule="auto"/>
-              <w:jc w:val="both"/>
-              <w:rPr>
-                <w:color w:val="000000" w:themeColor="text1"/>
-                <w:sz w:val="28"/>
-              </w:rPr>
-            </w:pPr>
-            <w:r>
-              <w:rPr>
-                <w:noProof/>
-              </w:rPr>
-              <w:drawing>
-                <wp:inline distT="0" distB="0" distL="0" distR="0">
-                  <wp:extent cx="4038600" cy="499621"/>
-                  <wp:effectExtent l="0" t="0" r="0" b="0"/>
-                  <wp:docPr id="32" name="Рисунок 27"/>
-                  <wp:cNvGraphicFramePr>
-                    <a:graphicFrameLocks xmlns:a="http://schemas.openxmlformats.org/drawingml/2006/main" noChangeAspect="1"/>
-                  </wp:cNvGraphicFramePr>
-                  <a:graphic xmlns:a="http://schemas.openxmlformats.org/drawingml/2006/main">
-                    <a:graphicData uri="http://schemas.openxmlformats.org/drawingml/2006/picture">
-                      <pic:pic xmlns:pic="http://schemas.openxmlformats.org/drawingml/2006/picture">
-                        <pic:nvPicPr>
-                          <pic:cNvPr id="0" name="Picture 27"/>
-                          <pic:cNvPicPr>
-                            <a:picLocks noChangeAspect="1" noChangeArrowheads="1"/>
-                          </pic:cNvPicPr>
-                        </pic:nvPicPr>
-                        <pic:blipFill>
-                          <a:blip r:embed="rId18">
-                            <a:extLst>
-                              <a:ext uri="{28A0092B-C50C-407E-A947-70E740481C1C}">
-                                <a14:useLocalDpi xmlns:a14="http://schemas.microsoft.com/office/drawing/2010/main" xmlns:wps="http://schemas.microsoft.com/office/word/2010/wordprocessingShape" xmlns:wpi="http://schemas.microsoft.com/office/word/2010/wordprocessingInk" xmlns:wpg="http://schemas.microsoft.com/office/word/2010/wordprocessingGroup" xmlns:w16se="http://schemas.microsoft.com/office/word/2015/wordml/symex" xmlns:w15="http://schemas.microsoft.com/office/word/2012/wordml" xmlns:w14="http://schemas.microsoft.com/office/word/2010/wordml" xmlns:w="http://schemas.openxmlformats.org/wordprocessingml/2006/main" xmlns:w10="urn:schemas-microsoft-com:office:word" xmlns:wp14="http://schemas.microsoft.com/office/word/2010/wordprocessingDrawing" xmlns:v="urn:schemas-microsoft-com:vml" xmlns:o="urn:schemas-microsoft-com:office:office" xmlns:mc="http://schemas.openxmlformats.org/markup-compatibility/2006" xmlns:cx="http://schemas.microsoft.com/office/drawing/2014/chartex" xmlns:wpc="http://schemas.microsoft.com/office/word/2010/wordprocessingCanvas" xmlns="" val="0"/>
-                              </a:ext>
-                            </a:extLst>
-                          </a:blip>
-                          <a:srcRect/>
-                          <a:stretch>
-                            <a:fillRect/>
-                          </a:stretch>
-                        </pic:blipFill>
-                        <pic:spPr bwMode="auto">
-                          <a:xfrm>
-                            <a:off x="0" y="0"/>
-                            <a:ext cx="4102499" cy="507526"/>
-                          </a:xfrm>
-                          <a:prstGeom prst="rect">
-                            <a:avLst/>
-                          </a:prstGeom>
-                          <a:noFill/>
-                          <a:ln>
-                            <a:noFill/>
-                          </a:ln>
-                        </pic:spPr>
-                      </pic:pic>
-                    </a:graphicData>
-                  </a:graphic>
-                </wp:inline>
-              </w:drawing>
-            </w:r>
-          </w:p>
-          <w:p>
-            <w:pPr>
-              <w:spacing w:line="360" w:lineRule="auto"/>
-              <w:jc w:val="both"/>
-              <w:rPr>
-                <w:color w:val="000000" w:themeColor="text1"/>
-                <w:sz w:val="28"/>
-              </w:rPr>
-            </w:pPr>
-            <w:r>
-              <w:rPr>
-                <w:color w:val="000000" w:themeColor="text1"/>
-                <w:sz w:val="28"/>
-              </w:rPr>
-              <w:t>Пример, когда пользователь выбрал студентов по их номеру в списке соответственно для двух групп:</w:t>
-            </w:r>
-          </w:p>
-          <w:p>
-            <w:pPr>
-              <w:spacing w:line="360" w:lineRule="auto"/>
-              <w:jc w:val="both"/>
-              <w:rPr>
-                <w:color w:val="000000" w:themeColor="text1"/>
-                <w:sz w:val="28"/>
-              </w:rPr>
-            </w:pPr>
-            <w:r>
-              <w:rPr>
-                <w:noProof/>
-              </w:rPr>
-              <w:drawing>
-                <wp:inline distT="0" distB="0" distL="0" distR="0">
-                  <wp:extent cx="3971908" cy="3479268"/>
-                  <wp:effectExtent l="0" t="0" r="0" b="6985"/>
-                  <wp:docPr id="33" name="Рисунок 28"/>
-                  <wp:cNvGraphicFramePr>
-                    <a:graphicFrameLocks xmlns:a="http://schemas.openxmlformats.org/drawingml/2006/main" noChangeAspect="1"/>
-                  </wp:cNvGraphicFramePr>
-                  <a:graphic xmlns:a="http://schemas.openxmlformats.org/drawingml/2006/main">
-                    <a:graphicData uri="http://schemas.openxmlformats.org/drawingml/2006/picture">
-                      <pic:pic xmlns:pic="http://schemas.openxmlformats.org/drawingml/2006/picture">
-                        <pic:nvPicPr>
-                          <pic:cNvPr id="0" name="Picture 29"/>
-                          <pic:cNvPicPr>
-                            <a:picLocks noChangeAspect="1" noChangeArrowheads="1"/>
-                          </pic:cNvPicPr>
-                        </pic:nvPicPr>
-                        <pic:blipFill>
-                          <a:blip r:embed="rId19">
-                            <a:extLst>
-                              <a:ext uri="{28A0092B-C50C-407E-A947-70E740481C1C}">
-                                <a14:useLocalDpi xmlns:a14="http://schemas.microsoft.com/office/drawing/2010/main" xmlns:wps="http://schemas.microsoft.com/office/word/2010/wordprocessingShape" xmlns:wpi="http://schemas.microsoft.com/office/word/2010/wordprocessingInk" xmlns:wpg="http://schemas.microsoft.com/office/word/2010/wordprocessingGroup" xmlns:w16se="http://schemas.microsoft.com/office/word/2015/wordml/symex" xmlns:w15="http://schemas.microsoft.com/office/word/2012/wordml" xmlns:w14="http://schemas.microsoft.com/office/word/2010/wordml" xmlns:w="http://schemas.openxmlformats.org/wordprocessingml/2006/main" xmlns:w10="urn:schemas-microsoft-com:office:word" xmlns:wp14="http://schemas.microsoft.com/office/word/2010/wordprocessingDrawing" xmlns:v="urn:schemas-microsoft-com:vml" xmlns:o="urn:schemas-microsoft-com:office:office" xmlns:mc="http://schemas.openxmlformats.org/markup-compatibility/2006" xmlns:cx="http://schemas.microsoft.com/office/drawing/2014/chartex" xmlns:wpc="http://schemas.microsoft.com/office/word/2010/wordprocessingCanvas" xmlns="" val="0"/>
-                              </a:ext>
-                            </a:extLst>
-                          </a:blip>
-                          <a:srcRect/>
-                          <a:stretch>
-                            <a:fillRect/>
-                          </a:stretch>
-                        </pic:blipFill>
-                        <pic:spPr bwMode="auto">
-                          <a:xfrm>
-                            <a:off x="0" y="0"/>
-                            <a:ext cx="3984969" cy="3490709"/>
-                          </a:xfrm>
-                          <a:prstGeom prst="rect">
-                            <a:avLst/>
-                          </a:prstGeom>
-                          <a:noFill/>
-                          <a:ln>
-                            <a:noFill/>
-                          </a:ln>
-                        </pic:spPr>
-                      </pic:pic>
-                    </a:graphicData>
-                  </a:graphic>
-                </wp:inline>
-              </w:drawing>
-            </w:r>
-          </w:p>
-          <w:p>
-            <w:pPr>
-              <w:spacing w:line="360" w:lineRule="auto"/>
-              <w:jc w:val="both"/>
-              <w:rPr>
-                <w:color w:val="000000" w:themeColor="text1"/>
-                <w:sz w:val="28"/>
-              </w:rPr>
-            </w:pPr>
-          </w:p>
-        </w:tc>
-      </w:tr>
-    </w:tbl>
-    <w:p/>
-    <w:p>
-      <w:r>
-        <w:br w:type="column"/>
-      </w:r>
-      <w:r>
-        <w:lastRenderedPageBreak/>
-        <w:t>Продолжение Таблицы</w:t>
-      </w:r>
-    </w:p>
-    <w:tbl>
-      <w:tblPr>
-        <w:tblStyle w:val="af2"/>
-        <w:tblW w:w="9634" w:type="dxa"/>
-        <w:tblLayout w:type="fixed"/>
-        <w:tblLook w:val="04A0"/>
-      </w:tblPr>
-      <w:tblGrid>
-        <w:gridCol w:w="2525"/>
-        <w:gridCol w:w="7109"/>
-      </w:tblGrid>
-      <w:tr>
-        <w:tc>
-          <w:tcPr>
-            <w:tcW w:w="9634" w:type="dxa"/>
-            <w:gridSpan w:val="2"/>
-          </w:tcPr>
-          <w:p>
-            <w:pPr>
-              <w:spacing w:line="360" w:lineRule="auto"/>
-              <w:jc w:val="center"/>
-              <w:rPr>
-                <w:color w:val="000000" w:themeColor="text1"/>
-                <w:sz w:val="28"/>
-              </w:rPr>
-            </w:pPr>
-            <w:r>
-              <w:rPr>
-                <w:color w:val="000000" w:themeColor="text1"/>
-                <w:sz w:val="28"/>
-              </w:rPr>
-              <w:t>Рейтинг студентов</w:t>
-            </w:r>
-          </w:p>
-        </w:tc>
-      </w:tr>
-      <w:tr>
-        <w:tc>
-          <w:tcPr>
-            <w:tcW w:w="2525" w:type="dxa"/>
-          </w:tcPr>
-          <w:p>
-            <w:pPr>
-              <w:spacing w:line="360" w:lineRule="auto"/>
-              <w:jc w:val="both"/>
-              <w:rPr>
-                <w:color w:val="000000" w:themeColor="text1"/>
-                <w:sz w:val="28"/>
-              </w:rPr>
-            </w:pPr>
-            <w:r>
-              <w:rPr>
-                <w:color w:val="000000" w:themeColor="text1"/>
-                <w:sz w:val="28"/>
-              </w:rPr>
-              <w:t>Пользователь в главном меню может выбрать такую опцию как рейтинг студентов, чтобы наглядно увидеть список студентов с минимальными данными и рейтингу их оценок.</w:t>
-            </w:r>
-          </w:p>
-        </w:tc>
-        <w:tc>
-          <w:tcPr>
-            <w:tcW w:w="7109" w:type="dxa"/>
-          </w:tcPr>
-          <w:p>
-            <w:pPr>
-              <w:spacing w:line="360" w:lineRule="auto"/>
-              <w:jc w:val="both"/>
-              <w:rPr>
-                <w:color w:val="000000" w:themeColor="text1"/>
-                <w:sz w:val="28"/>
-              </w:rPr>
-            </w:pPr>
-            <w:r>
-              <w:rPr>
-                <w:color w:val="000000" w:themeColor="text1"/>
-                <w:sz w:val="28"/>
-              </w:rPr>
-              <w:t xml:space="preserve">Выводится номер в списке по группам, ФИО, сама группа и рейтинг. Рейтинг складывается из всех оценок за сессию (диф зачеты </w:t>
-            </w:r>
-            <m:oMath>
-              <m:r>
-                <w:rPr>
-                  <w:rFonts w:ascii="Cambria Math" w:hAnsi="Cambria Math"/>
-                  <w:color w:val="000000" w:themeColor="text1"/>
-                  <w:sz w:val="28"/>
-                </w:rPr>
-                <m:t>+</m:t>
-              </m:r>
-            </m:oMath>
-            <w:r>
-              <w:rPr>
-                <w:color w:val="000000" w:themeColor="text1"/>
-                <w:sz w:val="28"/>
-              </w:rPr>
-              <w:t xml:space="preserve"> экзамены):</w:t>
-            </w:r>
-          </w:p>
-          <w:p>
-            <w:pPr>
-              <w:spacing w:line="360" w:lineRule="auto"/>
-              <w:jc w:val="both"/>
-              <w:rPr>
-                <w:color w:val="000000" w:themeColor="text1"/>
-                <w:sz w:val="28"/>
-              </w:rPr>
-            </w:pPr>
-            <w:r>
-              <w:rPr>
-                <w:noProof/>
-              </w:rPr>
-              <w:drawing>
-                <wp:inline distT="0" distB="0" distL="0" distR="0">
-                  <wp:extent cx="3305175" cy="495300"/>
-                  <wp:effectExtent l="0" t="0" r="9525" b="0"/>
-                  <wp:docPr id="34" name="Рисунок 29"/>
-                  <wp:cNvGraphicFramePr>
-                    <a:graphicFrameLocks xmlns:a="http://schemas.openxmlformats.org/drawingml/2006/main" noChangeAspect="1"/>
-                  </wp:cNvGraphicFramePr>
-                  <a:graphic xmlns:a="http://schemas.openxmlformats.org/drawingml/2006/main">
-                    <a:graphicData uri="http://schemas.openxmlformats.org/drawingml/2006/picture">
-                      <pic:pic xmlns:pic="http://schemas.openxmlformats.org/drawingml/2006/picture">
-                        <pic:nvPicPr>
-                          <pic:cNvPr id="0" name="Picture 31"/>
-                          <pic:cNvPicPr>
-                            <a:picLocks noChangeAspect="1" noChangeArrowheads="1"/>
-                          </pic:cNvPicPr>
-                        </pic:nvPicPr>
-                        <pic:blipFill>
-                          <a:blip r:embed="rId20">
-                            <a:extLst>
-                              <a:ext uri="{28A0092B-C50C-407E-A947-70E740481C1C}">
-                                <a14:useLocalDpi xmlns:a14="http://schemas.microsoft.com/office/drawing/2010/main" xmlns:wps="http://schemas.microsoft.com/office/word/2010/wordprocessingShape" xmlns:wpi="http://schemas.microsoft.com/office/word/2010/wordprocessingInk" xmlns:wpg="http://schemas.microsoft.com/office/word/2010/wordprocessingGroup" xmlns:w16se="http://schemas.microsoft.com/office/word/2015/wordml/symex" xmlns:w15="http://schemas.microsoft.com/office/word/2012/wordml" xmlns:w14="http://schemas.microsoft.com/office/word/2010/wordml" xmlns:w="http://schemas.openxmlformats.org/wordprocessingml/2006/main" xmlns:w10="urn:schemas-microsoft-com:office:word" xmlns:wp14="http://schemas.microsoft.com/office/word/2010/wordprocessingDrawing" xmlns:v="urn:schemas-microsoft-com:vml" xmlns:o="urn:schemas-microsoft-com:office:office" xmlns:mc="http://schemas.openxmlformats.org/markup-compatibility/2006" xmlns:cx="http://schemas.microsoft.com/office/drawing/2014/chartex" xmlns:wpc="http://schemas.microsoft.com/office/word/2010/wordprocessingCanvas" xmlns="" val="0"/>
-                              </a:ext>
-                            </a:extLst>
-                          </a:blip>
-                          <a:srcRect/>
-                          <a:stretch>
-                            <a:fillRect/>
-                          </a:stretch>
-                        </pic:blipFill>
-                        <pic:spPr bwMode="auto">
-                          <a:xfrm>
-                            <a:off x="0" y="0"/>
-                            <a:ext cx="3305175" cy="495300"/>
-                          </a:xfrm>
-                          <a:prstGeom prst="rect">
-                            <a:avLst/>
-                          </a:prstGeom>
-                          <a:noFill/>
-                          <a:ln>
-                            <a:noFill/>
-                          </a:ln>
-                        </pic:spPr>
-                      </pic:pic>
-                    </a:graphicData>
-                  </a:graphic>
-                </wp:inline>
-              </w:drawing>
-            </w:r>
-          </w:p>
-          <w:p>
-            <w:pPr>
-              <w:spacing w:line="360" w:lineRule="auto"/>
-              <w:jc w:val="both"/>
-              <w:rPr>
-                <w:color w:val="000000" w:themeColor="text1"/>
-                <w:sz w:val="28"/>
-              </w:rPr>
-            </w:pPr>
-            <w:r>
-              <w:rPr>
-                <w:color w:val="000000" w:themeColor="text1"/>
-                <w:sz w:val="28"/>
-              </w:rPr>
-              <w:t>В данном примере студентов в базе было занесено один, то есть, информация и средний бал вывелся только по одному человеку.</w:t>
-            </w:r>
-          </w:p>
-        </w:tc>
-      </w:tr>
-    </w:tbl>
-    <w:p/>
-    <w:p>
-      <w:r>
-        <w:br w:type="column"/>
-      </w:r>
-      <w:r>
-        <w:lastRenderedPageBreak/>
-        <w:t>Продолжение Таблицы</w:t>
-      </w:r>
-    </w:p>
-    <w:tbl>
-      <w:tblPr>
-        <w:tblStyle w:val="af2"/>
-        <w:tblW w:w="9634" w:type="dxa"/>
-        <w:tblLayout w:type="fixed"/>
-        <w:tblLook w:val="04A0"/>
-      </w:tblPr>
-      <w:tblGrid>
-        <w:gridCol w:w="2525"/>
-        <w:gridCol w:w="7109"/>
-      </w:tblGrid>
-      <w:tr>
-        <w:tc>
-          <w:tcPr>
-            <w:tcW w:w="9634" w:type="dxa"/>
-            <w:gridSpan w:val="2"/>
-          </w:tcPr>
-          <w:p>
-            <w:pPr>
-              <w:spacing w:line="360" w:lineRule="auto"/>
-              <w:jc w:val="center"/>
-              <w:rPr>
-                <w:color w:val="000000" w:themeColor="text1"/>
-                <w:sz w:val="28"/>
-              </w:rPr>
-            </w:pPr>
-            <w:r>
-              <w:rPr>
-                <w:color w:val="000000" w:themeColor="text1"/>
-                <w:sz w:val="28"/>
-              </w:rPr>
-              <w:t>Стипендия</w:t>
-            </w:r>
-          </w:p>
-        </w:tc>
-      </w:tr>
-      <w:tr>
-        <w:tc>
-          <w:tcPr>
-            <w:tcW w:w="2525" w:type="dxa"/>
-          </w:tcPr>
-          <w:p>
-            <w:pPr>
-              <w:spacing w:line="360" w:lineRule="auto"/>
-              <w:jc w:val="both"/>
-              <w:rPr>
-                <w:color w:val="000000" w:themeColor="text1"/>
-                <w:sz w:val="28"/>
-              </w:rPr>
-            </w:pPr>
-            <w:r>
-              <w:rPr>
-                <w:color w:val="000000" w:themeColor="text1"/>
-                <w:sz w:val="28"/>
-              </w:rPr>
-              <w:t>Стипендию пользователь может узнать в двух случаях: он может выбрать непосредственно пункт в меню, где ему выйдет список студентов, которые будут получать стипендию. Или пользователь может выбрать список с данными о студентах, которые могли бы получать стипендию, то есть они учатся не на очной форме обучения при оценках не ниже хорошо.</w:t>
-            </w:r>
-          </w:p>
-        </w:tc>
-        <w:tc>
-          <w:tcPr>
-            <w:tcW w:w="7109" w:type="dxa"/>
-          </w:tcPr>
-          <w:p>
-            <w:pPr>
-              <w:spacing w:line="360" w:lineRule="auto"/>
-              <w:jc w:val="both"/>
-              <w:rPr>
-                <w:color w:val="000000" w:themeColor="text1"/>
-                <w:sz w:val="28"/>
-              </w:rPr>
-            </w:pPr>
-            <w:r>
-              <w:rPr>
-                <w:color w:val="000000" w:themeColor="text1"/>
-                <w:sz w:val="28"/>
-              </w:rPr>
-              <w:t>Пример вывода данных о студенте, который не будет получать стипендию при положительных оценках:</w:t>
-            </w:r>
-          </w:p>
-          <w:p>
-            <w:pPr>
-              <w:spacing w:line="360" w:lineRule="auto"/>
-              <w:jc w:val="both"/>
-              <w:rPr>
-                <w:color w:val="000000" w:themeColor="text1"/>
-                <w:sz w:val="28"/>
-              </w:rPr>
-            </w:pPr>
-            <w:r>
-              <w:rPr>
-                <w:noProof/>
-              </w:rPr>
-              <w:drawing>
-                <wp:inline distT="0" distB="0" distL="0" distR="0">
-                  <wp:extent cx="4135750" cy="1210945"/>
-                  <wp:effectExtent l="0" t="0" r="0" b="8255"/>
-                  <wp:docPr id="35" name="Рисунок 30"/>
-                  <wp:cNvGraphicFramePr>
-                    <a:graphicFrameLocks xmlns:a="http://schemas.openxmlformats.org/drawingml/2006/main" noChangeAspect="1"/>
-                  </wp:cNvGraphicFramePr>
-                  <a:graphic xmlns:a="http://schemas.openxmlformats.org/drawingml/2006/main">
-                    <a:graphicData uri="http://schemas.openxmlformats.org/drawingml/2006/picture">
-                      <pic:pic xmlns:pic="http://schemas.openxmlformats.org/drawingml/2006/picture">
-                        <pic:nvPicPr>
-                          <pic:cNvPr id="0" name="Picture 33"/>
-                          <pic:cNvPicPr>
-                            <a:picLocks noChangeAspect="1" noChangeArrowheads="1"/>
-                          </pic:cNvPicPr>
-                        </pic:nvPicPr>
-                        <pic:blipFill>
-                          <a:blip r:embed="rId21">
-                            <a:extLst>
-                              <a:ext uri="{28A0092B-C50C-407E-A947-70E740481C1C}">
-                                <a14:useLocalDpi xmlns:a14="http://schemas.microsoft.com/office/drawing/2010/main" xmlns:wps="http://schemas.microsoft.com/office/word/2010/wordprocessingShape" xmlns:wpi="http://schemas.microsoft.com/office/word/2010/wordprocessingInk" xmlns:wpg="http://schemas.microsoft.com/office/word/2010/wordprocessingGroup" xmlns:w16se="http://schemas.microsoft.com/office/word/2015/wordml/symex" xmlns:w15="http://schemas.microsoft.com/office/word/2012/wordml" xmlns:w14="http://schemas.microsoft.com/office/word/2010/wordml" xmlns:w="http://schemas.openxmlformats.org/wordprocessingml/2006/main" xmlns:w10="urn:schemas-microsoft-com:office:word" xmlns:wp14="http://schemas.microsoft.com/office/word/2010/wordprocessingDrawing" xmlns:v="urn:schemas-microsoft-com:vml" xmlns:o="urn:schemas-microsoft-com:office:office" xmlns:mc="http://schemas.openxmlformats.org/markup-compatibility/2006" xmlns:cx="http://schemas.microsoft.com/office/drawing/2014/chartex" xmlns:wpc="http://schemas.microsoft.com/office/word/2010/wordprocessingCanvas" xmlns="" val="0"/>
-                              </a:ext>
-                            </a:extLst>
-                          </a:blip>
-                          <a:srcRect/>
-                          <a:stretch>
-                            <a:fillRect/>
-                          </a:stretch>
-                        </pic:blipFill>
-                        <pic:spPr bwMode="auto">
-                          <a:xfrm>
-                            <a:off x="0" y="0"/>
-                            <a:ext cx="4165388" cy="1219623"/>
-                          </a:xfrm>
-                          <a:prstGeom prst="rect">
-                            <a:avLst/>
-                          </a:prstGeom>
-                          <a:noFill/>
-                          <a:ln>
-                            <a:noFill/>
+                            <a:miter lim="800000"/>
+                            <a:headEnd/>
+                            <a:tailEnd/>
                           </a:ln>
                         </pic:spPr>
                       </pic:pic>
@@ -4833,432 +2758,66 @@
     </w:tbl>
     <w:p/>
     <w:p>
-      <w:r>
-        <w:br w:type="column"/>
-      </w:r>
-      <w:r>
-        <w:lastRenderedPageBreak/>
-        <w:t>Окончание Таблицы</w:t>
-      </w:r>
-    </w:p>
-    <w:tbl>
-      <w:tblPr>
-        <w:tblStyle w:val="af2"/>
-        <w:tblW w:w="9634" w:type="dxa"/>
-        <w:tblLayout w:type="fixed"/>
-        <w:tblLook w:val="04A0"/>
-      </w:tblPr>
-      <w:tblGrid>
-        <w:gridCol w:w="2525"/>
-        <w:gridCol w:w="7109"/>
-      </w:tblGrid>
-      <w:tr>
-        <w:tc>
-          <w:tcPr>
-            <w:tcW w:w="9634" w:type="dxa"/>
-            <w:gridSpan w:val="2"/>
-          </w:tcPr>
-          <w:p>
-            <w:pPr>
-              <w:spacing w:line="360" w:lineRule="auto"/>
-              <w:jc w:val="center"/>
-              <w:rPr>
-                <w:color w:val="000000" w:themeColor="text1"/>
-                <w:sz w:val="28"/>
-              </w:rPr>
-            </w:pPr>
-            <w:r>
-              <w:rPr>
-                <w:color w:val="000000" w:themeColor="text1"/>
-                <w:sz w:val="28"/>
-              </w:rPr>
-              <w:t>Очередь в общежитие</w:t>
-            </w:r>
-          </w:p>
-        </w:tc>
-      </w:tr>
-      <w:tr>
-        <w:tc>
-          <w:tcPr>
-            <w:tcW w:w="2525" w:type="dxa"/>
-          </w:tcPr>
-          <w:p>
-            <w:pPr>
-              <w:spacing w:line="360" w:lineRule="auto"/>
-              <w:jc w:val="both"/>
-              <w:rPr>
-                <w:color w:val="000000" w:themeColor="text1"/>
-                <w:sz w:val="28"/>
-              </w:rPr>
-            </w:pPr>
-            <w:r>
-              <w:rPr>
-                <w:color w:val="000000" w:themeColor="text1"/>
-                <w:sz w:val="28"/>
-              </w:rPr>
-              <w:t>Пользователь может узнать очередь в общежитие, занося данные о место происхождении студента и о его заработке.</w:t>
-            </w:r>
-          </w:p>
-        </w:tc>
-        <w:tc>
-          <w:tcPr>
-            <w:tcW w:w="7109" w:type="dxa"/>
-          </w:tcPr>
-          <w:p>
-            <w:pPr>
-              <w:spacing w:line="360" w:lineRule="auto"/>
-              <w:jc w:val="both"/>
-              <w:rPr>
-                <w:color w:val="000000" w:themeColor="text1"/>
-                <w:sz w:val="28"/>
-              </w:rPr>
-            </w:pPr>
-            <w:r>
-              <w:rPr>
-                <w:color w:val="000000" w:themeColor="text1"/>
-                <w:sz w:val="28"/>
-              </w:rPr>
-              <w:t>Пример очереди из студентов, которые получают разных доход (в тыс. руб.), являются и иногородними, и местными:</w:t>
-            </w:r>
-          </w:p>
-          <w:p>
-            <w:pPr>
-              <w:spacing w:line="360" w:lineRule="auto"/>
-              <w:jc w:val="both"/>
-              <w:rPr>
-                <w:color w:val="000000" w:themeColor="text1"/>
-                <w:sz w:val="28"/>
-              </w:rPr>
-            </w:pPr>
-            <w:r>
-              <w:rPr>
-                <w:noProof/>
-                <w:color w:val="000000" w:themeColor="text1"/>
-                <w:sz w:val="28"/>
-              </w:rPr>
-              <w:drawing>
-                <wp:inline distT="0" distB="0" distL="0" distR="0">
-                  <wp:extent cx="3038265" cy="898059"/>
-                  <wp:effectExtent l="0" t="0" r="10160" b="0"/>
-                  <wp:docPr id="36" name="Изображение 36" descr="../Desktop/очередь.png"/>
-                  <wp:cNvGraphicFramePr>
-                    <a:graphicFrameLocks xmlns:a="http://schemas.openxmlformats.org/drawingml/2006/main" noChangeAspect="1"/>
-                  </wp:cNvGraphicFramePr>
-                  <a:graphic xmlns:a="http://schemas.openxmlformats.org/drawingml/2006/main">
-                    <a:graphicData uri="http://schemas.openxmlformats.org/drawingml/2006/picture">
-                      <pic:pic xmlns:pic="http://schemas.openxmlformats.org/drawingml/2006/picture">
-                        <pic:nvPicPr>
-                          <pic:cNvPr id="0" name="Picture 1" descr="../Desktop/очередь.png"/>
-                          <pic:cNvPicPr>
-                            <a:picLocks noChangeAspect="1" noChangeArrowheads="1"/>
-                          </pic:cNvPicPr>
-                        </pic:nvPicPr>
-                        <pic:blipFill>
-                          <a:blip r:embed="rId22">
-                            <a:extLst>
-                              <a:ext uri="{28A0092B-C50C-407E-A947-70E740481C1C}">
-                                <a14:useLocalDpi xmlns:a14="http://schemas.microsoft.com/office/drawing/2010/main" xmlns:wps="http://schemas.microsoft.com/office/word/2010/wordprocessingShape" xmlns:wpi="http://schemas.microsoft.com/office/word/2010/wordprocessingInk" xmlns:wpg="http://schemas.microsoft.com/office/word/2010/wordprocessingGroup" xmlns:w16se="http://schemas.microsoft.com/office/word/2015/wordml/symex" xmlns:w15="http://schemas.microsoft.com/office/word/2012/wordml" xmlns:w14="http://schemas.microsoft.com/office/word/2010/wordml" xmlns:w="http://schemas.openxmlformats.org/wordprocessingml/2006/main" xmlns:w10="urn:schemas-microsoft-com:office:word" xmlns:wp14="http://schemas.microsoft.com/office/word/2010/wordprocessingDrawing" xmlns:v="urn:schemas-microsoft-com:vml" xmlns:o="urn:schemas-microsoft-com:office:office" xmlns:mc="http://schemas.openxmlformats.org/markup-compatibility/2006" xmlns:cx="http://schemas.microsoft.com/office/drawing/2014/chartex" xmlns:wpc="http://schemas.microsoft.com/office/word/2010/wordprocessingCanvas" xmlns="" val="0"/>
-                              </a:ext>
-                            </a:extLst>
-                          </a:blip>
-                          <a:srcRect/>
-                          <a:stretch>
-                            <a:fillRect/>
-                          </a:stretch>
-                        </pic:blipFill>
-                        <pic:spPr bwMode="auto">
-                          <a:xfrm>
-                            <a:off x="0" y="0"/>
-                            <a:ext cx="3064868" cy="905922"/>
-                          </a:xfrm>
-                          <a:prstGeom prst="rect">
-                            <a:avLst/>
-                          </a:prstGeom>
-                          <a:noFill/>
-                          <a:ln>
-                            <a:noFill/>
-                          </a:ln>
-                        </pic:spPr>
-                      </pic:pic>
-                    </a:graphicData>
-                  </a:graphic>
-                </wp:inline>
-              </w:drawing>
-            </w:r>
-          </w:p>
-        </w:tc>
-      </w:tr>
-      <w:tr>
-        <w:tc>
-          <w:tcPr>
-            <w:tcW w:w="9634" w:type="dxa"/>
-            <w:gridSpan w:val="2"/>
-          </w:tcPr>
-          <w:p>
-            <w:pPr>
-              <w:spacing w:line="360" w:lineRule="auto"/>
-              <w:jc w:val="center"/>
-              <w:rPr>
-                <w:color w:val="000000" w:themeColor="text1"/>
-                <w:sz w:val="28"/>
-              </w:rPr>
-            </w:pPr>
-            <w:r>
-              <w:rPr>
-                <w:color w:val="000000" w:themeColor="text1"/>
-                <w:sz w:val="28"/>
-              </w:rPr>
-              <w:t>Полный список о студентах</w:t>
-            </w:r>
-          </w:p>
-        </w:tc>
-      </w:tr>
-      <w:tr>
-        <w:tc>
-          <w:tcPr>
-            <w:tcW w:w="2525" w:type="dxa"/>
-          </w:tcPr>
-          <w:p>
-            <w:pPr>
-              <w:spacing w:line="360" w:lineRule="auto"/>
-              <w:jc w:val="both"/>
-              <w:rPr>
-                <w:color w:val="000000" w:themeColor="text1"/>
-                <w:sz w:val="28"/>
-              </w:rPr>
-            </w:pPr>
-            <w:r>
-              <w:rPr>
-                <w:color w:val="000000" w:themeColor="text1"/>
-                <w:sz w:val="28"/>
-              </w:rPr>
-              <w:t xml:space="preserve">Если пользователь не собирается получать данные о студентах по конкретному критерию, он может вывести полный список студентов в консоли или же получить отдельный файл. </w:t>
-            </w:r>
-          </w:p>
-        </w:tc>
-        <w:tc>
-          <w:tcPr>
-            <w:tcW w:w="7109" w:type="dxa"/>
-          </w:tcPr>
-          <w:p>
-            <w:pPr>
-              <w:spacing w:line="360" w:lineRule="auto"/>
-              <w:jc w:val="both"/>
-              <w:rPr>
-                <w:color w:val="000000" w:themeColor="text1"/>
-                <w:sz w:val="28"/>
-              </w:rPr>
-            </w:pPr>
-            <w:r>
-              <w:rPr>
-                <w:color w:val="000000" w:themeColor="text1"/>
-                <w:sz w:val="28"/>
-              </w:rPr>
-              <w:t>Вывод в консоли:</w:t>
-            </w:r>
-          </w:p>
-          <w:p>
-            <w:pPr>
-              <w:spacing w:line="360" w:lineRule="auto"/>
-              <w:jc w:val="both"/>
-              <w:rPr>
-                <w:color w:val="000000" w:themeColor="text1"/>
-                <w:sz w:val="28"/>
-              </w:rPr>
-            </w:pPr>
-            <w:r>
-              <w:rPr>
-                <w:noProof/>
-                <w:color w:val="000000" w:themeColor="text1"/>
-                <w:sz w:val="28"/>
-              </w:rPr>
-              <w:drawing>
-                <wp:inline distT="0" distB="0" distL="0" distR="0">
-                  <wp:extent cx="2428665" cy="2258360"/>
-                  <wp:effectExtent l="0" t="0" r="10160" b="2540"/>
-                  <wp:docPr id="37" name="Изображение 37" descr="../Desktop/Снимок%20экрана%202020-02-29%20в%2010.22.33.png"/>
-                  <wp:cNvGraphicFramePr>
-                    <a:graphicFrameLocks xmlns:a="http://schemas.openxmlformats.org/drawingml/2006/main" noChangeAspect="1"/>
-                  </wp:cNvGraphicFramePr>
-                  <a:graphic xmlns:a="http://schemas.openxmlformats.org/drawingml/2006/main">
-                    <a:graphicData uri="http://schemas.openxmlformats.org/drawingml/2006/picture">
-                      <pic:pic xmlns:pic="http://schemas.openxmlformats.org/drawingml/2006/picture">
-                        <pic:nvPicPr>
-                          <pic:cNvPr id="0" name="Picture 2" descr="../Desktop/Снимок%20экрана%202020-02-29%20в%2010.22.33.png"/>
-                          <pic:cNvPicPr>
-                            <a:picLocks noChangeAspect="1" noChangeArrowheads="1"/>
-                          </pic:cNvPicPr>
-                        </pic:nvPicPr>
-                        <pic:blipFill>
-                          <a:blip r:embed="rId23">
-                            <a:extLst>
-                              <a:ext uri="{28A0092B-C50C-407E-A947-70E740481C1C}">
-                                <a14:useLocalDpi xmlns:a14="http://schemas.microsoft.com/office/drawing/2010/main" xmlns:wps="http://schemas.microsoft.com/office/word/2010/wordprocessingShape" xmlns:wpi="http://schemas.microsoft.com/office/word/2010/wordprocessingInk" xmlns:wpg="http://schemas.microsoft.com/office/word/2010/wordprocessingGroup" xmlns:w16se="http://schemas.microsoft.com/office/word/2015/wordml/symex" xmlns:w15="http://schemas.microsoft.com/office/word/2012/wordml" xmlns:w14="http://schemas.microsoft.com/office/word/2010/wordml" xmlns:w="http://schemas.openxmlformats.org/wordprocessingml/2006/main" xmlns:w10="urn:schemas-microsoft-com:office:word" xmlns:wp14="http://schemas.microsoft.com/office/word/2010/wordprocessingDrawing" xmlns:v="urn:schemas-microsoft-com:vml" xmlns:o="urn:schemas-microsoft-com:office:office" xmlns:mc="http://schemas.openxmlformats.org/markup-compatibility/2006" xmlns:cx="http://schemas.microsoft.com/office/drawing/2014/chartex" xmlns:wpc="http://schemas.microsoft.com/office/word/2010/wordprocessingCanvas" xmlns="" val="0"/>
-                              </a:ext>
-                            </a:extLst>
-                          </a:blip>
-                          <a:srcRect/>
-                          <a:stretch>
-                            <a:fillRect/>
-                          </a:stretch>
-                        </pic:blipFill>
-                        <pic:spPr bwMode="auto">
-                          <a:xfrm>
-                            <a:off x="0" y="0"/>
-                            <a:ext cx="2448638" cy="2276933"/>
-                          </a:xfrm>
-                          <a:prstGeom prst="rect">
-                            <a:avLst/>
-                          </a:prstGeom>
-                          <a:noFill/>
-                          <a:ln>
-                            <a:noFill/>
-                          </a:ln>
-                        </pic:spPr>
-                      </pic:pic>
-                    </a:graphicData>
-                  </a:graphic>
-                </wp:inline>
-              </w:drawing>
-            </w:r>
-          </w:p>
-          <w:p>
-            <w:pPr>
-              <w:spacing w:line="360" w:lineRule="auto"/>
-              <w:jc w:val="both"/>
-              <w:rPr>
-                <w:color w:val="000000" w:themeColor="text1"/>
-                <w:sz w:val="28"/>
-              </w:rPr>
-            </w:pPr>
-          </w:p>
-          <w:p>
-            <w:pPr>
-              <w:spacing w:line="360" w:lineRule="auto"/>
-              <w:jc w:val="both"/>
-              <w:rPr>
-                <w:color w:val="000000" w:themeColor="text1"/>
-                <w:sz w:val="28"/>
-              </w:rPr>
-            </w:pPr>
-            <w:r>
-              <w:rPr>
-                <w:color w:val="000000" w:themeColor="text1"/>
-                <w:sz w:val="28"/>
-              </w:rPr>
-              <w:t>Вывод в файл:</w:t>
-            </w:r>
-          </w:p>
-          <w:p>
-            <w:pPr>
-              <w:spacing w:line="360" w:lineRule="auto"/>
-              <w:jc w:val="both"/>
-              <w:rPr>
-                <w:color w:val="000000" w:themeColor="text1"/>
-                <w:sz w:val="28"/>
-              </w:rPr>
-            </w:pPr>
-            <w:r>
-              <w:rPr>
-                <w:noProof/>
-                <w:color w:val="000000" w:themeColor="text1"/>
-                <w:sz w:val="28"/>
-              </w:rPr>
-              <w:drawing>
-                <wp:inline distT="0" distB="0" distL="0" distR="0">
-                  <wp:extent cx="4525913" cy="1910034"/>
-                  <wp:effectExtent l="0" t="0" r="0" b="0"/>
-                  <wp:docPr id="38" name="Изображение 38" descr="../Desktop/Снимок%20экрана%202020-02-29%20в%2010.22.07.png"/>
-                  <wp:cNvGraphicFramePr>
-                    <a:graphicFrameLocks xmlns:a="http://schemas.openxmlformats.org/drawingml/2006/main" noChangeAspect="1"/>
-                  </wp:cNvGraphicFramePr>
-                  <a:graphic xmlns:a="http://schemas.openxmlformats.org/drawingml/2006/main">
-                    <a:graphicData uri="http://schemas.openxmlformats.org/drawingml/2006/picture">
-                      <pic:pic xmlns:pic="http://schemas.openxmlformats.org/drawingml/2006/picture">
-                        <pic:nvPicPr>
-                          <pic:cNvPr id="0" name="Picture 3" descr="../Desktop/Снимок%20экрана%202020-02-29%20в%2010.22.07.png"/>
-                          <pic:cNvPicPr>
-                            <a:picLocks noChangeAspect="1" noChangeArrowheads="1"/>
-                          </pic:cNvPicPr>
-                        </pic:nvPicPr>
-                        <pic:blipFill>
-                          <a:blip r:embed="rId24">
-                            <a:extLst>
-                              <a:ext uri="{28A0092B-C50C-407E-A947-70E740481C1C}">
-                                <a14:useLocalDpi xmlns:a14="http://schemas.microsoft.com/office/drawing/2010/main" xmlns:wps="http://schemas.microsoft.com/office/word/2010/wordprocessingShape" xmlns:wpi="http://schemas.microsoft.com/office/word/2010/wordprocessingInk" xmlns:wpg="http://schemas.microsoft.com/office/word/2010/wordprocessingGroup" xmlns:w16se="http://schemas.microsoft.com/office/word/2015/wordml/symex" xmlns:w15="http://schemas.microsoft.com/office/word/2012/wordml" xmlns:w14="http://schemas.microsoft.com/office/word/2010/wordml" xmlns:w="http://schemas.openxmlformats.org/wordprocessingml/2006/main" xmlns:w10="urn:schemas-microsoft-com:office:word" xmlns:wp14="http://schemas.microsoft.com/office/word/2010/wordprocessingDrawing" xmlns:v="urn:schemas-microsoft-com:vml" xmlns:o="urn:schemas-microsoft-com:office:office" xmlns:mc="http://schemas.openxmlformats.org/markup-compatibility/2006" xmlns:cx="http://schemas.microsoft.com/office/drawing/2014/chartex" xmlns:wpc="http://schemas.microsoft.com/office/word/2010/wordprocessingCanvas" xmlns="" val="0"/>
-                              </a:ext>
-                            </a:extLst>
-                          </a:blip>
-                          <a:srcRect/>
-                          <a:stretch>
-                            <a:fillRect/>
-                          </a:stretch>
-                        </pic:blipFill>
-                        <pic:spPr bwMode="auto">
-                          <a:xfrm>
-                            <a:off x="0" y="0"/>
-                            <a:ext cx="4573489" cy="1930112"/>
-                          </a:xfrm>
-                          <a:prstGeom prst="rect">
-                            <a:avLst/>
-                          </a:prstGeom>
-                          <a:noFill/>
-                          <a:ln>
-                            <a:noFill/>
-                          </a:ln>
-                        </pic:spPr>
-                      </pic:pic>
-                    </a:graphicData>
-                  </a:graphic>
-                </wp:inline>
-              </w:drawing>
-            </w:r>
-          </w:p>
-        </w:tc>
-      </w:tr>
-    </w:tbl>
-    <w:p/>
-    <w:p>
-      <w:pPr>
-        <w:spacing w:line="276" w:lineRule="auto"/>
+      <w:pPr>
+        <w:spacing w:line="360" w:lineRule="auto"/>
+        <w:ind w:firstLine="567"/>
         <w:jc w:val="both"/>
         <w:rPr>
-          <w:rFonts w:ascii="Consolas" w:hAnsi="Consolas"/>
-          <w:color w:val="000000" w:themeColor="text1"/>
-        </w:rPr>
-      </w:pPr>
-    </w:p>
-    <w:p>
-      <w:pPr>
-        <w:pStyle w:val="afb"/>
-        <w:keepNext/>
-        <w:spacing w:after="120"/>
-        <w:ind w:firstLine="0"/>
-        <w:rPr>
-          <w:rStyle w:val="afe"/>
-          <w:bCs w:val="0"/>
-          <w:caps/>
-          <w:sz w:val="28"/>
-        </w:rPr>
-      </w:pPr>
-    </w:p>
-    <w:p>
-      <w:pPr>
-        <w:pStyle w:val="afb"/>
-        <w:keepNext/>
-        <w:spacing w:after="120"/>
-        <w:ind w:firstLine="0"/>
-        <w:rPr>
-          <w:rStyle w:val="afe"/>
-          <w:bCs w:val="0"/>
-          <w:caps/>
-          <w:sz w:val="28"/>
-        </w:rPr>
-      </w:pPr>
+          <w:b/>
+          <w:sz w:val="28"/>
+          <w:szCs w:val="28"/>
+        </w:rPr>
+      </w:pPr>
+      <w:r>
+        <w:t xml:space="preserve"> </w:t>
+      </w:r>
+      <w:r>
+        <w:rPr>
+          <w:b/>
+          <w:sz w:val="28"/>
+          <w:szCs w:val="28"/>
+        </w:rPr>
+        <w:t>Выводы.</w:t>
+      </w:r>
+    </w:p>
+    <w:p>
+      <w:pPr>
+        <w:spacing w:line="360" w:lineRule="auto"/>
+        <w:ind w:firstLine="567"/>
+        <w:jc w:val="both"/>
+        <w:rPr>
+          <w:sz w:val="28"/>
+          <w:szCs w:val="28"/>
+        </w:rPr>
+      </w:pPr>
+      <w:r>
+        <w:rPr>
+          <w:sz w:val="28"/>
+          <w:szCs w:val="28"/>
+        </w:rPr>
+        <w:t>В ходе этой лабораторной работы мы увидели количество используемых байт некоторыми примитивными типами, а также смогли использовать алгоритм для получения каждого бита в числе</w:t>
+      </w:r>
+      <w:r>
+        <w:rPr>
+          <w:sz w:val="28"/>
+          <w:szCs w:val="28"/>
+        </w:rPr>
+        <w:t>.</w:t>
+      </w:r>
+    </w:p>
+    <w:p>
+      <w:pPr>
+        <w:rPr>
+          <w:lang w:val="en-US"/>
+        </w:rPr>
+      </w:pPr>
+      <w:r>
+        <w:t xml:space="preserve">Пше </w:t>
+      </w:r>
     </w:p>
     <w:sectPr>
-      <w:headerReference w:type="default" r:id="rId25"/>
-      <w:footerReference w:type="default" r:id="rId26"/>
+      <w:headerReference w:type="default" r:id="rId13"/>
+      <w:footerReference w:type="default" r:id="rId14"/>
       <w:pgSz w:w="11906" w:h="16838"/>
       <w:pgMar w:top="1134" w:right="567" w:bottom="1134" w:left="1701" w:header="425" w:footer="709" w:gutter="0"/>
       <w:cols w:space="708"/>
@@ -5312,7 +2871,7 @@
       <w:rPr>
         <w:noProof/>
       </w:rPr>
-      <w:t>2</w:t>
+      <w:t>7</w:t>
     </w:r>
     <w:r>
       <w:fldChar w:fldCharType="end"/>
@@ -10445,7 +8004,7 @@
   <a:extraClrSchemeLst/>
   <a:extLst>
     <a:ext uri="{05A4C25C-085E-4340-85A3-A5531E510DB2}">
-      <thm15:themeFamily xmlns:thm15="http://schemas.microsoft.com/office/thememl/2012/main" xmlns="" name="Office Theme" id="{62F939B6-93AF-4DB8-9C6B-D6C7DFDC589F}" vid="{4A3C46E8-61CC-4603-A589-7422A47A8E4A}"/>
+      <thm15:themeFamily xmlns="" xmlns:thm15="http://schemas.microsoft.com/office/thememl/2012/main" name="Office Theme" id="{62F939B6-93AF-4DB8-9C6B-D6C7DFDC589F}" vid="{4A3C46E8-61CC-4603-A589-7422A47A8E4A}"/>
     </a:ext>
   </a:extLst>
 </a:theme>

</xml_diff>